<commit_message>
removing rubric/direction pages from resource subpage for security concerns.
</commit_message>
<xml_diff>
--- a/resources/C769_IT Capstone Project Restricted Information Authorization Form.docx
+++ b/resources/C769_IT Capstone Project Restricted Information Authorization Form.docx
@@ -1,6 +1,6 @@
 
 <file path=word/document.xml><?xml version="1.0" encoding="utf-8"?>
-<w:document xmlns:wpc="http://schemas.microsoft.com/office/word/2010/wordprocessingCanvas" xmlns:cx="http://schemas.microsoft.com/office/drawing/2014/chartex" xmlns:cx1="http://schemas.microsoft.com/office/drawing/2015/9/8/chartex" xmlns:cx2="http://schemas.microsoft.com/office/drawing/2015/10/21/chartex" xmlns:cx3="http://schemas.microsoft.com/office/drawing/2016/5/9/chartex" xmlns:cx4="http://schemas.microsoft.com/office/drawing/2016/5/10/chartex" xmlns:cx5="http://schemas.microsoft.com/office/drawing/2016/5/11/chartex" xmlns:cx6="http://schemas.microsoft.com/office/drawing/2016/5/12/chartex" xmlns:cx7="http://schemas.microsoft.com/office/drawing/2016/5/13/chartex" xmlns:cx8="http://schemas.microsoft.com/office/drawing/2016/5/14/chartex" xmlns:mc="http://schemas.openxmlformats.org/markup-compatibility/2006" xmlns:aink="http://schemas.microsoft.com/office/drawing/2016/ink" xmlns:am3d="http://schemas.microsoft.com/office/drawing/2017/model3d" xmlns:o="urn:schemas-microsoft-com:office:office" xmlns:oel="http://schemas.microsoft.com/office/2019/extlst" xmlns:r="http://schemas.openxmlformats.org/officeDocument/2006/relationships" xmlns:m="http://schemas.openxmlformats.org/officeDocument/2006/math" xmlns:v="urn:schemas-microsoft-com:vml" xmlns:wp14="http://schemas.microsoft.com/office/word/2010/wordprocessingDrawing" xmlns:wp="http://schemas.openxmlformats.org/drawingml/2006/wordprocessingDrawing" xmlns:w10="urn:schemas-microsoft-com:office:word" xmlns:w="http://schemas.openxmlformats.org/wordprocessingml/2006/main" xmlns:w14="http://schemas.microsoft.com/office/word/2010/wordml" xmlns:w15="http://schemas.microsoft.com/office/word/2012/wordml" xmlns:w16cex="http://schemas.microsoft.com/office/word/2018/wordml/cex" xmlns:w16cid="http://schemas.microsoft.com/office/word/2016/wordml/cid" xmlns:w16="http://schemas.microsoft.com/office/word/2018/wordml" xmlns:w16du="http://schemas.microsoft.com/office/word/2023/wordml/word16du" xmlns:w16sdtdh="http://schemas.microsoft.com/office/word/2020/wordml/sdtdatahash" xmlns:w16se="http://schemas.microsoft.com/office/word/2015/wordml/symex" xmlns:wpg="http://schemas.microsoft.com/office/word/2010/wordprocessingGroup" xmlns:wpi="http://schemas.microsoft.com/office/word/2010/wordprocessingInk" xmlns:wne="http://schemas.microsoft.com/office/word/2006/wordml" xmlns:wps="http://schemas.microsoft.com/office/word/2010/wordprocessingShape" mc:Ignorable="w14 w15 w16se w16cid w16 w16cex w16sdtdh w16du wp14">
+<w:document xmlns:wpc="http://schemas.microsoft.com/office/word/2010/wordprocessingCanvas" xmlns:cx="http://schemas.microsoft.com/office/drawing/2014/chartex" xmlns:cx1="http://schemas.microsoft.com/office/drawing/2015/9/8/chartex" xmlns:cx2="http://schemas.microsoft.com/office/drawing/2015/10/21/chartex" xmlns:cx3="http://schemas.microsoft.com/office/drawing/2016/5/9/chartex" xmlns:cx4="http://schemas.microsoft.com/office/drawing/2016/5/10/chartex" xmlns:cx5="http://schemas.microsoft.com/office/drawing/2016/5/11/chartex" xmlns:cx6="http://schemas.microsoft.com/office/drawing/2016/5/12/chartex" xmlns:cx7="http://schemas.microsoft.com/office/drawing/2016/5/13/chartex" xmlns:cx8="http://schemas.microsoft.com/office/drawing/2016/5/14/chartex" xmlns:mc="http://schemas.openxmlformats.org/markup-compatibility/2006" xmlns:aink="http://schemas.microsoft.com/office/drawing/2016/ink" xmlns:am3d="http://schemas.microsoft.com/office/drawing/2017/model3d" xmlns:o="urn:schemas-microsoft-com:office:office" xmlns:oel="http://schemas.microsoft.com/office/2019/extlst" xmlns:r="http://schemas.openxmlformats.org/officeDocument/2006/relationships" xmlns:m="http://schemas.openxmlformats.org/officeDocument/2006/math" xmlns:v="urn:schemas-microsoft-com:vml" xmlns:wp14="http://schemas.microsoft.com/office/word/2010/wordprocessingDrawing" xmlns:wp="http://schemas.openxmlformats.org/drawingml/2006/wordprocessingDrawing" xmlns:w10="urn:schemas-microsoft-com:office:word" xmlns:w="http://schemas.openxmlformats.org/wordprocessingml/2006/main" xmlns:w14="http://schemas.microsoft.com/office/word/2010/wordml" xmlns:w15="http://schemas.microsoft.com/office/word/2012/wordml" xmlns:w16cex="http://schemas.microsoft.com/office/word/2018/wordml/cex" xmlns:w16cid="http://schemas.microsoft.com/office/word/2016/wordml/cid" xmlns:w16="http://schemas.microsoft.com/office/word/2018/wordml" xmlns:w16du="http://schemas.microsoft.com/office/word/2023/wordml/word16du" xmlns:w16sdtdh="http://schemas.microsoft.com/office/word/2020/wordml/sdtdatahash" xmlns:w16sdtfl="http://schemas.microsoft.com/office/word/2024/wordml/sdtformatlock" xmlns:w16se="http://schemas.microsoft.com/office/word/2015/wordml/symex" xmlns:wpg="http://schemas.microsoft.com/office/word/2010/wordprocessingGroup" xmlns:wpi="http://schemas.microsoft.com/office/word/2010/wordprocessingInk" xmlns:wne="http://schemas.microsoft.com/office/word/2006/wordml" xmlns:wps="http://schemas.microsoft.com/office/word/2010/wordprocessingShape" mc:Ignorable="w14 w15 w16se w16cid w16 w16cex w16sdtdh w16sdtfl w16du wp14">
   <w:body>
     <w:p>
       <w:pPr>
@@ -141,7 +141,6 @@
         <w:spacing w:after="200" w:line="276" w:lineRule="auto"/>
         <w:rPr>
           <w:rFonts w:ascii="Verdana" w:eastAsia="Times New Roman" w:hAnsi="Verdana" w:cs="TimesNewRomanPS-BoldMT"/>
-          <w:bCs/>
           <w:sz w:val="20"/>
           <w:szCs w:val="20"/>
         </w:rPr>
@@ -149,11 +148,28 @@
       <w:r>
         <w:rPr>
           <w:rFonts w:ascii="Verdana" w:eastAsia="Times New Roman" w:hAnsi="Verdana" w:cs="TimesNewRomanPS-BoldMT"/>
-          <w:bCs/>
-          <w:sz w:val="20"/>
-          <w:szCs w:val="20"/>
-        </w:rPr>
-        <w:t>&lt;Student Name&gt;                                                 &lt; Date&gt;</w:t>
+          <w:sz w:val="20"/>
+          <w:szCs w:val="20"/>
+        </w:rPr>
+        <w:t xml:space="preserve">Thomas </w:t>
+      </w:r>
+      <w:proofErr w:type="spellStart"/>
+      <w:r>
+        <w:rPr>
+          <w:rFonts w:ascii="Verdana" w:eastAsia="Times New Roman" w:hAnsi="Verdana" w:cs="TimesNewRomanPS-BoldMT"/>
+          <w:sz w:val="20"/>
+          <w:szCs w:val="20"/>
+        </w:rPr>
+        <w:t>Ziegelmann</w:t>
+      </w:r>
+      <w:proofErr w:type="spellEnd"/>
+      <w:r>
+        <w:rPr>
+          <w:rFonts w:ascii="Verdana" w:eastAsia="Times New Roman" w:hAnsi="Verdana" w:cs="TimesNewRomanPS-BoldMT"/>
+          <w:sz w:val="20"/>
+          <w:szCs w:val="20"/>
+        </w:rPr>
+        <w:t xml:space="preserve">                                                 January 1, 2025</w:t>
       </w:r>
     </w:p>
     <w:p>
@@ -799,7 +815,7 @@
 </file>
 
 <file path=word/endnotes.xml><?xml version="1.0" encoding="utf-8"?>
-<w:endnotes xmlns:wpc="http://schemas.microsoft.com/office/word/2010/wordprocessingCanvas" xmlns:cx="http://schemas.microsoft.com/office/drawing/2014/chartex" xmlns:cx1="http://schemas.microsoft.com/office/drawing/2015/9/8/chartex" xmlns:cx2="http://schemas.microsoft.com/office/drawing/2015/10/21/chartex" xmlns:cx3="http://schemas.microsoft.com/office/drawing/2016/5/9/chartex" xmlns:cx4="http://schemas.microsoft.com/office/drawing/2016/5/10/chartex" xmlns:cx5="http://schemas.microsoft.com/office/drawing/2016/5/11/chartex" xmlns:cx6="http://schemas.microsoft.com/office/drawing/2016/5/12/chartex" xmlns:cx7="http://schemas.microsoft.com/office/drawing/2016/5/13/chartex" xmlns:cx8="http://schemas.microsoft.com/office/drawing/2016/5/14/chartex" xmlns:mc="http://schemas.openxmlformats.org/markup-compatibility/2006" xmlns:aink="http://schemas.microsoft.com/office/drawing/2016/ink" xmlns:am3d="http://schemas.microsoft.com/office/drawing/2017/model3d" xmlns:o="urn:schemas-microsoft-com:office:office" xmlns:oel="http://schemas.microsoft.com/office/2019/extlst" xmlns:r="http://schemas.openxmlformats.org/officeDocument/2006/relationships" xmlns:m="http://schemas.openxmlformats.org/officeDocument/2006/math" xmlns:v="urn:schemas-microsoft-com:vml" xmlns:wp14="http://schemas.microsoft.com/office/word/2010/wordprocessingDrawing" xmlns:wp="http://schemas.openxmlformats.org/drawingml/2006/wordprocessingDrawing" xmlns:w10="urn:schemas-microsoft-com:office:word" xmlns:w="http://schemas.openxmlformats.org/wordprocessingml/2006/main" xmlns:w14="http://schemas.microsoft.com/office/word/2010/wordml" xmlns:w15="http://schemas.microsoft.com/office/word/2012/wordml" xmlns:w16cex="http://schemas.microsoft.com/office/word/2018/wordml/cex" xmlns:w16cid="http://schemas.microsoft.com/office/word/2016/wordml/cid" xmlns:w16="http://schemas.microsoft.com/office/word/2018/wordml" xmlns:w16du="http://schemas.microsoft.com/office/word/2023/wordml/word16du" xmlns:w16sdtdh="http://schemas.microsoft.com/office/word/2020/wordml/sdtdatahash" xmlns:w16se="http://schemas.microsoft.com/office/word/2015/wordml/symex" xmlns:wpg="http://schemas.microsoft.com/office/word/2010/wordprocessingGroup" xmlns:wpi="http://schemas.microsoft.com/office/word/2010/wordprocessingInk" xmlns:wne="http://schemas.microsoft.com/office/word/2006/wordml" xmlns:wps="http://schemas.microsoft.com/office/word/2010/wordprocessingShape" mc:Ignorable="w14 w15 w16se w16cid w16 w16cex w16sdtdh w16du wp14">
+<w:endnotes xmlns:wpc="http://schemas.microsoft.com/office/word/2010/wordprocessingCanvas" xmlns:cx="http://schemas.microsoft.com/office/drawing/2014/chartex" xmlns:cx1="http://schemas.microsoft.com/office/drawing/2015/9/8/chartex" xmlns:cx2="http://schemas.microsoft.com/office/drawing/2015/10/21/chartex" xmlns:cx3="http://schemas.microsoft.com/office/drawing/2016/5/9/chartex" xmlns:cx4="http://schemas.microsoft.com/office/drawing/2016/5/10/chartex" xmlns:cx5="http://schemas.microsoft.com/office/drawing/2016/5/11/chartex" xmlns:cx6="http://schemas.microsoft.com/office/drawing/2016/5/12/chartex" xmlns:cx7="http://schemas.microsoft.com/office/drawing/2016/5/13/chartex" xmlns:cx8="http://schemas.microsoft.com/office/drawing/2016/5/14/chartex" xmlns:mc="http://schemas.openxmlformats.org/markup-compatibility/2006" xmlns:aink="http://schemas.microsoft.com/office/drawing/2016/ink" xmlns:am3d="http://schemas.microsoft.com/office/drawing/2017/model3d" xmlns:o="urn:schemas-microsoft-com:office:office" xmlns:oel="http://schemas.microsoft.com/office/2019/extlst" xmlns:r="http://schemas.openxmlformats.org/officeDocument/2006/relationships" xmlns:m="http://schemas.openxmlformats.org/officeDocument/2006/math" xmlns:v="urn:schemas-microsoft-com:vml" xmlns:wp14="http://schemas.microsoft.com/office/word/2010/wordprocessingDrawing" xmlns:wp="http://schemas.openxmlformats.org/drawingml/2006/wordprocessingDrawing" xmlns:w10="urn:schemas-microsoft-com:office:word" xmlns:w="http://schemas.openxmlformats.org/wordprocessingml/2006/main" xmlns:w14="http://schemas.microsoft.com/office/word/2010/wordml" xmlns:w15="http://schemas.microsoft.com/office/word/2012/wordml" xmlns:w16cex="http://schemas.microsoft.com/office/word/2018/wordml/cex" xmlns:w16cid="http://schemas.microsoft.com/office/word/2016/wordml/cid" xmlns:w16="http://schemas.microsoft.com/office/word/2018/wordml" xmlns:w16du="http://schemas.microsoft.com/office/word/2023/wordml/word16du" xmlns:w16sdtdh="http://schemas.microsoft.com/office/word/2020/wordml/sdtdatahash" xmlns:w16sdtfl="http://schemas.microsoft.com/office/word/2024/wordml/sdtformatlock" xmlns:w16se="http://schemas.microsoft.com/office/word/2015/wordml/symex" xmlns:wpg="http://schemas.microsoft.com/office/word/2010/wordprocessingGroup" xmlns:wpi="http://schemas.microsoft.com/office/word/2010/wordprocessingInk" xmlns:wne="http://schemas.microsoft.com/office/word/2006/wordml" xmlns:wps="http://schemas.microsoft.com/office/word/2010/wordprocessingShape" mc:Ignorable="w14 w15 w16se w16cid w16 w16cex w16sdtdh w16sdtfl w16du wp14">
   <w:endnote w:type="separator" w:id="-1">
     <w:p>
       <w:pPr>
@@ -831,7 +847,7 @@
 </file>
 
 <file path=word/footer1.xml><?xml version="1.0" encoding="utf-8"?>
-<w:ftr xmlns:wpc="http://schemas.microsoft.com/office/word/2010/wordprocessingCanvas" xmlns:cx="http://schemas.microsoft.com/office/drawing/2014/chartex" xmlns:cx1="http://schemas.microsoft.com/office/drawing/2015/9/8/chartex" xmlns:cx2="http://schemas.microsoft.com/office/drawing/2015/10/21/chartex" xmlns:cx3="http://schemas.microsoft.com/office/drawing/2016/5/9/chartex" xmlns:cx4="http://schemas.microsoft.com/office/drawing/2016/5/10/chartex" xmlns:cx5="http://schemas.microsoft.com/office/drawing/2016/5/11/chartex" xmlns:cx6="http://schemas.microsoft.com/office/drawing/2016/5/12/chartex" xmlns:cx7="http://schemas.microsoft.com/office/drawing/2016/5/13/chartex" xmlns:cx8="http://schemas.microsoft.com/office/drawing/2016/5/14/chartex" xmlns:mc="http://schemas.openxmlformats.org/markup-compatibility/2006" xmlns:aink="http://schemas.microsoft.com/office/drawing/2016/ink" xmlns:am3d="http://schemas.microsoft.com/office/drawing/2017/model3d" xmlns:o="urn:schemas-microsoft-com:office:office" xmlns:oel="http://schemas.microsoft.com/office/2019/extlst" xmlns:r="http://schemas.openxmlformats.org/officeDocument/2006/relationships" xmlns:m="http://schemas.openxmlformats.org/officeDocument/2006/math" xmlns:v="urn:schemas-microsoft-com:vml" xmlns:wp14="http://schemas.microsoft.com/office/word/2010/wordprocessingDrawing" xmlns:wp="http://schemas.openxmlformats.org/drawingml/2006/wordprocessingDrawing" xmlns:w10="urn:schemas-microsoft-com:office:word" xmlns:w="http://schemas.openxmlformats.org/wordprocessingml/2006/main" xmlns:w14="http://schemas.microsoft.com/office/word/2010/wordml" xmlns:w15="http://schemas.microsoft.com/office/word/2012/wordml" xmlns:w16cex="http://schemas.microsoft.com/office/word/2018/wordml/cex" xmlns:w16cid="http://schemas.microsoft.com/office/word/2016/wordml/cid" xmlns:w16="http://schemas.microsoft.com/office/word/2018/wordml" xmlns:w16du="http://schemas.microsoft.com/office/word/2023/wordml/word16du" xmlns:w16sdtdh="http://schemas.microsoft.com/office/word/2020/wordml/sdtdatahash" xmlns:w16se="http://schemas.microsoft.com/office/word/2015/wordml/symex" xmlns:wpg="http://schemas.microsoft.com/office/word/2010/wordprocessingGroup" xmlns:wpi="http://schemas.microsoft.com/office/word/2010/wordprocessingInk" xmlns:wne="http://schemas.microsoft.com/office/word/2006/wordml" xmlns:wps="http://schemas.microsoft.com/office/word/2010/wordprocessingShape" mc:Ignorable="w14 w15 w16se w16cid w16 w16cex w16sdtdh w16du wp14">
+<w:ftr xmlns:wpc="http://schemas.microsoft.com/office/word/2010/wordprocessingCanvas" xmlns:cx="http://schemas.microsoft.com/office/drawing/2014/chartex" xmlns:cx1="http://schemas.microsoft.com/office/drawing/2015/9/8/chartex" xmlns:cx2="http://schemas.microsoft.com/office/drawing/2015/10/21/chartex" xmlns:cx3="http://schemas.microsoft.com/office/drawing/2016/5/9/chartex" xmlns:cx4="http://schemas.microsoft.com/office/drawing/2016/5/10/chartex" xmlns:cx5="http://schemas.microsoft.com/office/drawing/2016/5/11/chartex" xmlns:cx6="http://schemas.microsoft.com/office/drawing/2016/5/12/chartex" xmlns:cx7="http://schemas.microsoft.com/office/drawing/2016/5/13/chartex" xmlns:cx8="http://schemas.microsoft.com/office/drawing/2016/5/14/chartex" xmlns:mc="http://schemas.openxmlformats.org/markup-compatibility/2006" xmlns:aink="http://schemas.microsoft.com/office/drawing/2016/ink" xmlns:am3d="http://schemas.microsoft.com/office/drawing/2017/model3d" xmlns:o="urn:schemas-microsoft-com:office:office" xmlns:oel="http://schemas.microsoft.com/office/2019/extlst" xmlns:r="http://schemas.openxmlformats.org/officeDocument/2006/relationships" xmlns:m="http://schemas.openxmlformats.org/officeDocument/2006/math" xmlns:v="urn:schemas-microsoft-com:vml" xmlns:wp14="http://schemas.microsoft.com/office/word/2010/wordprocessingDrawing" xmlns:wp="http://schemas.openxmlformats.org/drawingml/2006/wordprocessingDrawing" xmlns:w10="urn:schemas-microsoft-com:office:word" xmlns:w="http://schemas.openxmlformats.org/wordprocessingml/2006/main" xmlns:w14="http://schemas.microsoft.com/office/word/2010/wordml" xmlns:w15="http://schemas.microsoft.com/office/word/2012/wordml" xmlns:w16cex="http://schemas.microsoft.com/office/word/2018/wordml/cex" xmlns:w16cid="http://schemas.microsoft.com/office/word/2016/wordml/cid" xmlns:w16="http://schemas.microsoft.com/office/word/2018/wordml" xmlns:w16du="http://schemas.microsoft.com/office/word/2023/wordml/word16du" xmlns:w16sdtdh="http://schemas.microsoft.com/office/word/2020/wordml/sdtdatahash" xmlns:w16sdtfl="http://schemas.microsoft.com/office/word/2024/wordml/sdtformatlock" xmlns:w16se="http://schemas.microsoft.com/office/word/2015/wordml/symex" xmlns:wpg="http://schemas.microsoft.com/office/word/2010/wordprocessingGroup" xmlns:wpi="http://schemas.microsoft.com/office/word/2010/wordprocessingInk" xmlns:wne="http://schemas.microsoft.com/office/word/2006/wordml" xmlns:wps="http://schemas.microsoft.com/office/word/2010/wordprocessingShape" mc:Ignorable="w14 w15 w16se w16cid w16 w16cex w16sdtdh w16sdtfl w16du wp14">
   <w:sdt>
     <w:sdtPr>
       <w:id w:val="759871401"/>
@@ -847,6 +863,7 @@
         <w:color w:val="97999B"/>
         <w:spacing w:val="20"/>
         <w:sz w:val="18"/>
+        <w:szCs w:val="18"/>
       </w:rPr>
     </w:sdtEndPr>
     <w:sdtContent>
@@ -978,7 +995,7 @@
 </file>
 
 <file path=word/footer2.xml><?xml version="1.0" encoding="utf-8"?>
-<w:ftr xmlns:wpc="http://schemas.microsoft.com/office/word/2010/wordprocessingCanvas" xmlns:cx="http://schemas.microsoft.com/office/drawing/2014/chartex" xmlns:cx1="http://schemas.microsoft.com/office/drawing/2015/9/8/chartex" xmlns:cx2="http://schemas.microsoft.com/office/drawing/2015/10/21/chartex" xmlns:cx3="http://schemas.microsoft.com/office/drawing/2016/5/9/chartex" xmlns:cx4="http://schemas.microsoft.com/office/drawing/2016/5/10/chartex" xmlns:cx5="http://schemas.microsoft.com/office/drawing/2016/5/11/chartex" xmlns:cx6="http://schemas.microsoft.com/office/drawing/2016/5/12/chartex" xmlns:cx7="http://schemas.microsoft.com/office/drawing/2016/5/13/chartex" xmlns:cx8="http://schemas.microsoft.com/office/drawing/2016/5/14/chartex" xmlns:mc="http://schemas.openxmlformats.org/markup-compatibility/2006" xmlns:aink="http://schemas.microsoft.com/office/drawing/2016/ink" xmlns:am3d="http://schemas.microsoft.com/office/drawing/2017/model3d" xmlns:o="urn:schemas-microsoft-com:office:office" xmlns:oel="http://schemas.microsoft.com/office/2019/extlst" xmlns:r="http://schemas.openxmlformats.org/officeDocument/2006/relationships" xmlns:m="http://schemas.openxmlformats.org/officeDocument/2006/math" xmlns:v="urn:schemas-microsoft-com:vml" xmlns:wp14="http://schemas.microsoft.com/office/word/2010/wordprocessingDrawing" xmlns:wp="http://schemas.openxmlformats.org/drawingml/2006/wordprocessingDrawing" xmlns:w10="urn:schemas-microsoft-com:office:word" xmlns:w="http://schemas.openxmlformats.org/wordprocessingml/2006/main" xmlns:w14="http://schemas.microsoft.com/office/word/2010/wordml" xmlns:w15="http://schemas.microsoft.com/office/word/2012/wordml" xmlns:w16cex="http://schemas.microsoft.com/office/word/2018/wordml/cex" xmlns:w16cid="http://schemas.microsoft.com/office/word/2016/wordml/cid" xmlns:w16="http://schemas.microsoft.com/office/word/2018/wordml" xmlns:w16du="http://schemas.microsoft.com/office/word/2023/wordml/word16du" xmlns:w16sdtdh="http://schemas.microsoft.com/office/word/2020/wordml/sdtdatahash" xmlns:w16se="http://schemas.microsoft.com/office/word/2015/wordml/symex" xmlns:wpg="http://schemas.microsoft.com/office/word/2010/wordprocessingGroup" xmlns:wpi="http://schemas.microsoft.com/office/word/2010/wordprocessingInk" xmlns:wne="http://schemas.microsoft.com/office/word/2006/wordml" xmlns:wps="http://schemas.microsoft.com/office/word/2010/wordprocessingShape" mc:Ignorable="w14 w15 w16se w16cid w16 w16cex w16sdtdh w16du wp14">
+<w:ftr xmlns:wpc="http://schemas.microsoft.com/office/word/2010/wordprocessingCanvas" xmlns:cx="http://schemas.microsoft.com/office/drawing/2014/chartex" xmlns:cx1="http://schemas.microsoft.com/office/drawing/2015/9/8/chartex" xmlns:cx2="http://schemas.microsoft.com/office/drawing/2015/10/21/chartex" xmlns:cx3="http://schemas.microsoft.com/office/drawing/2016/5/9/chartex" xmlns:cx4="http://schemas.microsoft.com/office/drawing/2016/5/10/chartex" xmlns:cx5="http://schemas.microsoft.com/office/drawing/2016/5/11/chartex" xmlns:cx6="http://schemas.microsoft.com/office/drawing/2016/5/12/chartex" xmlns:cx7="http://schemas.microsoft.com/office/drawing/2016/5/13/chartex" xmlns:cx8="http://schemas.microsoft.com/office/drawing/2016/5/14/chartex" xmlns:mc="http://schemas.openxmlformats.org/markup-compatibility/2006" xmlns:aink="http://schemas.microsoft.com/office/drawing/2016/ink" xmlns:am3d="http://schemas.microsoft.com/office/drawing/2017/model3d" xmlns:o="urn:schemas-microsoft-com:office:office" xmlns:oel="http://schemas.microsoft.com/office/2019/extlst" xmlns:r="http://schemas.openxmlformats.org/officeDocument/2006/relationships" xmlns:m="http://schemas.openxmlformats.org/officeDocument/2006/math" xmlns:v="urn:schemas-microsoft-com:vml" xmlns:wp14="http://schemas.microsoft.com/office/word/2010/wordprocessingDrawing" xmlns:wp="http://schemas.openxmlformats.org/drawingml/2006/wordprocessingDrawing" xmlns:w10="urn:schemas-microsoft-com:office:word" xmlns:w="http://schemas.openxmlformats.org/wordprocessingml/2006/main" xmlns:w14="http://schemas.microsoft.com/office/word/2010/wordml" xmlns:w15="http://schemas.microsoft.com/office/word/2012/wordml" xmlns:w16cex="http://schemas.microsoft.com/office/word/2018/wordml/cex" xmlns:w16cid="http://schemas.microsoft.com/office/word/2016/wordml/cid" xmlns:w16="http://schemas.microsoft.com/office/word/2018/wordml" xmlns:w16du="http://schemas.microsoft.com/office/word/2023/wordml/word16du" xmlns:w16sdtdh="http://schemas.microsoft.com/office/word/2020/wordml/sdtdatahash" xmlns:w16sdtfl="http://schemas.microsoft.com/office/word/2024/wordml/sdtformatlock" xmlns:w16se="http://schemas.microsoft.com/office/word/2015/wordml/symex" xmlns:wpg="http://schemas.microsoft.com/office/word/2010/wordprocessingGroup" xmlns:wpi="http://schemas.microsoft.com/office/word/2010/wordprocessingInk" xmlns:wne="http://schemas.microsoft.com/office/word/2006/wordml" xmlns:wps="http://schemas.microsoft.com/office/word/2010/wordprocessingShape" mc:Ignorable="w14 w15 w16se w16cid w16 w16cex w16sdtdh w16sdtfl w16du wp14">
   <w:p>
     <w:pPr>
       <w:pStyle w:val="Footer"/>
@@ -1105,7 +1122,7 @@
 </file>
 
 <file path=word/footnotes.xml><?xml version="1.0" encoding="utf-8"?>
-<w:footnotes xmlns:wpc="http://schemas.microsoft.com/office/word/2010/wordprocessingCanvas" xmlns:cx="http://schemas.microsoft.com/office/drawing/2014/chartex" xmlns:cx1="http://schemas.microsoft.com/office/drawing/2015/9/8/chartex" xmlns:cx2="http://schemas.microsoft.com/office/drawing/2015/10/21/chartex" xmlns:cx3="http://schemas.microsoft.com/office/drawing/2016/5/9/chartex" xmlns:cx4="http://schemas.microsoft.com/office/drawing/2016/5/10/chartex" xmlns:cx5="http://schemas.microsoft.com/office/drawing/2016/5/11/chartex" xmlns:cx6="http://schemas.microsoft.com/office/drawing/2016/5/12/chartex" xmlns:cx7="http://schemas.microsoft.com/office/drawing/2016/5/13/chartex" xmlns:cx8="http://schemas.microsoft.com/office/drawing/2016/5/14/chartex" xmlns:mc="http://schemas.openxmlformats.org/markup-compatibility/2006" xmlns:aink="http://schemas.microsoft.com/office/drawing/2016/ink" xmlns:am3d="http://schemas.microsoft.com/office/drawing/2017/model3d" xmlns:o="urn:schemas-microsoft-com:office:office" xmlns:oel="http://schemas.microsoft.com/office/2019/extlst" xmlns:r="http://schemas.openxmlformats.org/officeDocument/2006/relationships" xmlns:m="http://schemas.openxmlformats.org/officeDocument/2006/math" xmlns:v="urn:schemas-microsoft-com:vml" xmlns:wp14="http://schemas.microsoft.com/office/word/2010/wordprocessingDrawing" xmlns:wp="http://schemas.openxmlformats.org/drawingml/2006/wordprocessingDrawing" xmlns:w10="urn:schemas-microsoft-com:office:word" xmlns:w="http://schemas.openxmlformats.org/wordprocessingml/2006/main" xmlns:w14="http://schemas.microsoft.com/office/word/2010/wordml" xmlns:w15="http://schemas.microsoft.com/office/word/2012/wordml" xmlns:w16cex="http://schemas.microsoft.com/office/word/2018/wordml/cex" xmlns:w16cid="http://schemas.microsoft.com/office/word/2016/wordml/cid" xmlns:w16="http://schemas.microsoft.com/office/word/2018/wordml" xmlns:w16du="http://schemas.microsoft.com/office/word/2023/wordml/word16du" xmlns:w16sdtdh="http://schemas.microsoft.com/office/word/2020/wordml/sdtdatahash" xmlns:w16se="http://schemas.microsoft.com/office/word/2015/wordml/symex" xmlns:wpg="http://schemas.microsoft.com/office/word/2010/wordprocessingGroup" xmlns:wpi="http://schemas.microsoft.com/office/word/2010/wordprocessingInk" xmlns:wne="http://schemas.microsoft.com/office/word/2006/wordml" xmlns:wps="http://schemas.microsoft.com/office/word/2010/wordprocessingShape" mc:Ignorable="w14 w15 w16se w16cid w16 w16cex w16sdtdh w16du wp14">
+<w:footnotes xmlns:wpc="http://schemas.microsoft.com/office/word/2010/wordprocessingCanvas" xmlns:cx="http://schemas.microsoft.com/office/drawing/2014/chartex" xmlns:cx1="http://schemas.microsoft.com/office/drawing/2015/9/8/chartex" xmlns:cx2="http://schemas.microsoft.com/office/drawing/2015/10/21/chartex" xmlns:cx3="http://schemas.microsoft.com/office/drawing/2016/5/9/chartex" xmlns:cx4="http://schemas.microsoft.com/office/drawing/2016/5/10/chartex" xmlns:cx5="http://schemas.microsoft.com/office/drawing/2016/5/11/chartex" xmlns:cx6="http://schemas.microsoft.com/office/drawing/2016/5/12/chartex" xmlns:cx7="http://schemas.microsoft.com/office/drawing/2016/5/13/chartex" xmlns:cx8="http://schemas.microsoft.com/office/drawing/2016/5/14/chartex" xmlns:mc="http://schemas.openxmlformats.org/markup-compatibility/2006" xmlns:aink="http://schemas.microsoft.com/office/drawing/2016/ink" xmlns:am3d="http://schemas.microsoft.com/office/drawing/2017/model3d" xmlns:o="urn:schemas-microsoft-com:office:office" xmlns:oel="http://schemas.microsoft.com/office/2019/extlst" xmlns:r="http://schemas.openxmlformats.org/officeDocument/2006/relationships" xmlns:m="http://schemas.openxmlformats.org/officeDocument/2006/math" xmlns:v="urn:schemas-microsoft-com:vml" xmlns:wp14="http://schemas.microsoft.com/office/word/2010/wordprocessingDrawing" xmlns:wp="http://schemas.openxmlformats.org/drawingml/2006/wordprocessingDrawing" xmlns:w10="urn:schemas-microsoft-com:office:word" xmlns:w="http://schemas.openxmlformats.org/wordprocessingml/2006/main" xmlns:w14="http://schemas.microsoft.com/office/word/2010/wordml" xmlns:w15="http://schemas.microsoft.com/office/word/2012/wordml" xmlns:w16cex="http://schemas.microsoft.com/office/word/2018/wordml/cex" xmlns:w16cid="http://schemas.microsoft.com/office/word/2016/wordml/cid" xmlns:w16="http://schemas.microsoft.com/office/word/2018/wordml" xmlns:w16du="http://schemas.microsoft.com/office/word/2023/wordml/word16du" xmlns:w16sdtdh="http://schemas.microsoft.com/office/word/2020/wordml/sdtdatahash" xmlns:w16sdtfl="http://schemas.microsoft.com/office/word/2024/wordml/sdtformatlock" xmlns:w16se="http://schemas.microsoft.com/office/word/2015/wordml/symex" xmlns:wpg="http://schemas.microsoft.com/office/word/2010/wordprocessingGroup" xmlns:wpi="http://schemas.microsoft.com/office/word/2010/wordprocessingInk" xmlns:wne="http://schemas.microsoft.com/office/word/2006/wordml" xmlns:wps="http://schemas.microsoft.com/office/word/2010/wordprocessingShape" mc:Ignorable="w14 w15 w16se w16cid w16 w16cex w16sdtdh w16sdtfl w16du wp14">
   <w:footnote w:type="separator" w:id="-1">
     <w:p>
       <w:pPr>
@@ -1137,7 +1154,7 @@
 </file>
 
 <file path=word/header1.xml><?xml version="1.0" encoding="utf-8"?>
-<w:hdr xmlns:wpc="http://schemas.microsoft.com/office/word/2010/wordprocessingCanvas" xmlns:cx="http://schemas.microsoft.com/office/drawing/2014/chartex" xmlns:cx1="http://schemas.microsoft.com/office/drawing/2015/9/8/chartex" xmlns:cx2="http://schemas.microsoft.com/office/drawing/2015/10/21/chartex" xmlns:cx3="http://schemas.microsoft.com/office/drawing/2016/5/9/chartex" xmlns:cx4="http://schemas.microsoft.com/office/drawing/2016/5/10/chartex" xmlns:cx5="http://schemas.microsoft.com/office/drawing/2016/5/11/chartex" xmlns:cx6="http://schemas.microsoft.com/office/drawing/2016/5/12/chartex" xmlns:cx7="http://schemas.microsoft.com/office/drawing/2016/5/13/chartex" xmlns:cx8="http://schemas.microsoft.com/office/drawing/2016/5/14/chartex" xmlns:mc="http://schemas.openxmlformats.org/markup-compatibility/2006" xmlns:aink="http://schemas.microsoft.com/office/drawing/2016/ink" xmlns:am3d="http://schemas.microsoft.com/office/drawing/2017/model3d" xmlns:o="urn:schemas-microsoft-com:office:office" xmlns:oel="http://schemas.microsoft.com/office/2019/extlst" xmlns:r="http://schemas.openxmlformats.org/officeDocument/2006/relationships" xmlns:m="http://schemas.openxmlformats.org/officeDocument/2006/math" xmlns:v="urn:schemas-microsoft-com:vml" xmlns:wp14="http://schemas.microsoft.com/office/word/2010/wordprocessingDrawing" xmlns:wp="http://schemas.openxmlformats.org/drawingml/2006/wordprocessingDrawing" xmlns:w10="urn:schemas-microsoft-com:office:word" xmlns:w="http://schemas.openxmlformats.org/wordprocessingml/2006/main" xmlns:w14="http://schemas.microsoft.com/office/word/2010/wordml" xmlns:w15="http://schemas.microsoft.com/office/word/2012/wordml" xmlns:w16cex="http://schemas.microsoft.com/office/word/2018/wordml/cex" xmlns:w16cid="http://schemas.microsoft.com/office/word/2016/wordml/cid" xmlns:w16="http://schemas.microsoft.com/office/word/2018/wordml" xmlns:w16du="http://schemas.microsoft.com/office/word/2023/wordml/word16du" xmlns:w16sdtdh="http://schemas.microsoft.com/office/word/2020/wordml/sdtdatahash" xmlns:w16se="http://schemas.microsoft.com/office/word/2015/wordml/symex" xmlns:wpg="http://schemas.microsoft.com/office/word/2010/wordprocessingGroup" xmlns:wpi="http://schemas.microsoft.com/office/word/2010/wordprocessingInk" xmlns:wne="http://schemas.microsoft.com/office/word/2006/wordml" xmlns:wps="http://schemas.microsoft.com/office/word/2010/wordprocessingShape" mc:Ignorable="w14 w15 w16se w16cid w16 w16cex w16sdtdh w16du wp14">
+<w:hdr xmlns:wpc="http://schemas.microsoft.com/office/word/2010/wordprocessingCanvas" xmlns:cx="http://schemas.microsoft.com/office/drawing/2014/chartex" xmlns:cx1="http://schemas.microsoft.com/office/drawing/2015/9/8/chartex" xmlns:cx2="http://schemas.microsoft.com/office/drawing/2015/10/21/chartex" xmlns:cx3="http://schemas.microsoft.com/office/drawing/2016/5/9/chartex" xmlns:cx4="http://schemas.microsoft.com/office/drawing/2016/5/10/chartex" xmlns:cx5="http://schemas.microsoft.com/office/drawing/2016/5/11/chartex" xmlns:cx6="http://schemas.microsoft.com/office/drawing/2016/5/12/chartex" xmlns:cx7="http://schemas.microsoft.com/office/drawing/2016/5/13/chartex" xmlns:cx8="http://schemas.microsoft.com/office/drawing/2016/5/14/chartex" xmlns:mc="http://schemas.openxmlformats.org/markup-compatibility/2006" xmlns:aink="http://schemas.microsoft.com/office/drawing/2016/ink" xmlns:am3d="http://schemas.microsoft.com/office/drawing/2017/model3d" xmlns:o="urn:schemas-microsoft-com:office:office" xmlns:oel="http://schemas.microsoft.com/office/2019/extlst" xmlns:r="http://schemas.openxmlformats.org/officeDocument/2006/relationships" xmlns:m="http://schemas.openxmlformats.org/officeDocument/2006/math" xmlns:v="urn:schemas-microsoft-com:vml" xmlns:wp14="http://schemas.microsoft.com/office/word/2010/wordprocessingDrawing" xmlns:wp="http://schemas.openxmlformats.org/drawingml/2006/wordprocessingDrawing" xmlns:w10="urn:schemas-microsoft-com:office:word" xmlns:w="http://schemas.openxmlformats.org/wordprocessingml/2006/main" xmlns:w14="http://schemas.microsoft.com/office/word/2010/wordml" xmlns:w15="http://schemas.microsoft.com/office/word/2012/wordml" xmlns:w16cex="http://schemas.microsoft.com/office/word/2018/wordml/cex" xmlns:w16cid="http://schemas.microsoft.com/office/word/2016/wordml/cid" xmlns:w16="http://schemas.microsoft.com/office/word/2018/wordml" xmlns:w16du="http://schemas.microsoft.com/office/word/2023/wordml/word16du" xmlns:w16sdtdh="http://schemas.microsoft.com/office/word/2020/wordml/sdtdatahash" xmlns:w16sdtfl="http://schemas.microsoft.com/office/word/2024/wordml/sdtformatlock" xmlns:w16se="http://schemas.microsoft.com/office/word/2015/wordml/symex" xmlns:wpg="http://schemas.microsoft.com/office/word/2010/wordprocessingGroup" xmlns:wpi="http://schemas.microsoft.com/office/word/2010/wordprocessingInk" xmlns:wne="http://schemas.microsoft.com/office/word/2006/wordml" xmlns:wps="http://schemas.microsoft.com/office/word/2010/wordprocessingShape" mc:Ignorable="w14 w15 w16se w16cid w16 w16cex w16sdtdh w16sdtfl w16du wp14">
   <w:p>
     <w:pPr>
       <w:pStyle w:val="Header"/>
@@ -1161,7 +1178,7 @@
 </file>
 
 <file path=word/header2.xml><?xml version="1.0" encoding="utf-8"?>
-<w:hdr xmlns:wpc="http://schemas.microsoft.com/office/word/2010/wordprocessingCanvas" xmlns:cx="http://schemas.microsoft.com/office/drawing/2014/chartex" xmlns:cx1="http://schemas.microsoft.com/office/drawing/2015/9/8/chartex" xmlns:cx2="http://schemas.microsoft.com/office/drawing/2015/10/21/chartex" xmlns:cx3="http://schemas.microsoft.com/office/drawing/2016/5/9/chartex" xmlns:cx4="http://schemas.microsoft.com/office/drawing/2016/5/10/chartex" xmlns:cx5="http://schemas.microsoft.com/office/drawing/2016/5/11/chartex" xmlns:cx6="http://schemas.microsoft.com/office/drawing/2016/5/12/chartex" xmlns:cx7="http://schemas.microsoft.com/office/drawing/2016/5/13/chartex" xmlns:cx8="http://schemas.microsoft.com/office/drawing/2016/5/14/chartex" xmlns:mc="http://schemas.openxmlformats.org/markup-compatibility/2006" xmlns:aink="http://schemas.microsoft.com/office/drawing/2016/ink" xmlns:am3d="http://schemas.microsoft.com/office/drawing/2017/model3d" xmlns:o="urn:schemas-microsoft-com:office:office" xmlns:oel="http://schemas.microsoft.com/office/2019/extlst" xmlns:r="http://schemas.openxmlformats.org/officeDocument/2006/relationships" xmlns:m="http://schemas.openxmlformats.org/officeDocument/2006/math" xmlns:v="urn:schemas-microsoft-com:vml" xmlns:wp14="http://schemas.microsoft.com/office/word/2010/wordprocessingDrawing" xmlns:wp="http://schemas.openxmlformats.org/drawingml/2006/wordprocessingDrawing" xmlns:w10="urn:schemas-microsoft-com:office:word" xmlns:w="http://schemas.openxmlformats.org/wordprocessingml/2006/main" xmlns:w14="http://schemas.microsoft.com/office/word/2010/wordml" xmlns:w15="http://schemas.microsoft.com/office/word/2012/wordml" xmlns:w16cex="http://schemas.microsoft.com/office/word/2018/wordml/cex" xmlns:w16cid="http://schemas.microsoft.com/office/word/2016/wordml/cid" xmlns:w16="http://schemas.microsoft.com/office/word/2018/wordml" xmlns:w16du="http://schemas.microsoft.com/office/word/2023/wordml/word16du" xmlns:w16sdtdh="http://schemas.microsoft.com/office/word/2020/wordml/sdtdatahash" xmlns:w16se="http://schemas.microsoft.com/office/word/2015/wordml/symex" xmlns:wpg="http://schemas.microsoft.com/office/word/2010/wordprocessingGroup" xmlns:wpi="http://schemas.microsoft.com/office/word/2010/wordprocessingInk" xmlns:wne="http://schemas.microsoft.com/office/word/2006/wordml" xmlns:wps="http://schemas.microsoft.com/office/word/2010/wordprocessingShape" mc:Ignorable="w14 w15 w16se w16cid w16 w16cex w16sdtdh w16du wp14">
+<w:hdr xmlns:wpc="http://schemas.microsoft.com/office/word/2010/wordprocessingCanvas" xmlns:cx="http://schemas.microsoft.com/office/drawing/2014/chartex" xmlns:cx1="http://schemas.microsoft.com/office/drawing/2015/9/8/chartex" xmlns:cx2="http://schemas.microsoft.com/office/drawing/2015/10/21/chartex" xmlns:cx3="http://schemas.microsoft.com/office/drawing/2016/5/9/chartex" xmlns:cx4="http://schemas.microsoft.com/office/drawing/2016/5/10/chartex" xmlns:cx5="http://schemas.microsoft.com/office/drawing/2016/5/11/chartex" xmlns:cx6="http://schemas.microsoft.com/office/drawing/2016/5/12/chartex" xmlns:cx7="http://schemas.microsoft.com/office/drawing/2016/5/13/chartex" xmlns:cx8="http://schemas.microsoft.com/office/drawing/2016/5/14/chartex" xmlns:mc="http://schemas.openxmlformats.org/markup-compatibility/2006" xmlns:aink="http://schemas.microsoft.com/office/drawing/2016/ink" xmlns:am3d="http://schemas.microsoft.com/office/drawing/2017/model3d" xmlns:o="urn:schemas-microsoft-com:office:office" xmlns:oel="http://schemas.microsoft.com/office/2019/extlst" xmlns:r="http://schemas.openxmlformats.org/officeDocument/2006/relationships" xmlns:m="http://schemas.openxmlformats.org/officeDocument/2006/math" xmlns:v="urn:schemas-microsoft-com:vml" xmlns:wp14="http://schemas.microsoft.com/office/word/2010/wordprocessingDrawing" xmlns:wp="http://schemas.openxmlformats.org/drawingml/2006/wordprocessingDrawing" xmlns:w10="urn:schemas-microsoft-com:office:word" xmlns:w="http://schemas.openxmlformats.org/wordprocessingml/2006/main" xmlns:w14="http://schemas.microsoft.com/office/word/2010/wordml" xmlns:w15="http://schemas.microsoft.com/office/word/2012/wordml" xmlns:w16cex="http://schemas.microsoft.com/office/word/2018/wordml/cex" xmlns:w16cid="http://schemas.microsoft.com/office/word/2016/wordml/cid" xmlns:w16="http://schemas.microsoft.com/office/word/2018/wordml" xmlns:w16du="http://schemas.microsoft.com/office/word/2023/wordml/word16du" xmlns:w16sdtdh="http://schemas.microsoft.com/office/word/2020/wordml/sdtdatahash" xmlns:w16sdtfl="http://schemas.microsoft.com/office/word/2024/wordml/sdtformatlock" xmlns:w16se="http://schemas.microsoft.com/office/word/2015/wordml/symex" xmlns:wpg="http://schemas.microsoft.com/office/word/2010/wordprocessingGroup" xmlns:wpi="http://schemas.microsoft.com/office/word/2010/wordprocessingInk" xmlns:wne="http://schemas.microsoft.com/office/word/2006/wordml" xmlns:wps="http://schemas.microsoft.com/office/word/2010/wordprocessingShape" mc:Ignorable="w14 w15 w16se w16cid w16 w16cex w16sdtdh w16sdtfl w16du wp14">
   <w:p>
     <w:pPr>
       <w:pStyle w:val="Header"/>
@@ -1180,7 +1197,7 @@
 </file>
 
 <file path=word/numbering.xml><?xml version="1.0" encoding="utf-8"?>
-<w:numbering xmlns:wpc="http://schemas.microsoft.com/office/word/2010/wordprocessingCanvas" xmlns:cx="http://schemas.microsoft.com/office/drawing/2014/chartex" xmlns:cx1="http://schemas.microsoft.com/office/drawing/2015/9/8/chartex" xmlns:cx2="http://schemas.microsoft.com/office/drawing/2015/10/21/chartex" xmlns:cx3="http://schemas.microsoft.com/office/drawing/2016/5/9/chartex" xmlns:cx4="http://schemas.microsoft.com/office/drawing/2016/5/10/chartex" xmlns:cx5="http://schemas.microsoft.com/office/drawing/2016/5/11/chartex" xmlns:cx6="http://schemas.microsoft.com/office/drawing/2016/5/12/chartex" xmlns:cx7="http://schemas.microsoft.com/office/drawing/2016/5/13/chartex" xmlns:cx8="http://schemas.microsoft.com/office/drawing/2016/5/14/chartex" xmlns:mc="http://schemas.openxmlformats.org/markup-compatibility/2006" xmlns:aink="http://schemas.microsoft.com/office/drawing/2016/ink" xmlns:am3d="http://schemas.microsoft.com/office/drawing/2017/model3d" xmlns:o="urn:schemas-microsoft-com:office:office" xmlns:oel="http://schemas.microsoft.com/office/2019/extlst" xmlns:r="http://schemas.openxmlformats.org/officeDocument/2006/relationships" xmlns:m="http://schemas.openxmlformats.org/officeDocument/2006/math" xmlns:v="urn:schemas-microsoft-com:vml" xmlns:wp14="http://schemas.microsoft.com/office/word/2010/wordprocessingDrawing" xmlns:wp="http://schemas.openxmlformats.org/drawingml/2006/wordprocessingDrawing" xmlns:w10="urn:schemas-microsoft-com:office:word" xmlns:w="http://schemas.openxmlformats.org/wordprocessingml/2006/main" xmlns:w14="http://schemas.microsoft.com/office/word/2010/wordml" xmlns:w15="http://schemas.microsoft.com/office/word/2012/wordml" xmlns:w16cex="http://schemas.microsoft.com/office/word/2018/wordml/cex" xmlns:w16cid="http://schemas.microsoft.com/office/word/2016/wordml/cid" xmlns:w16="http://schemas.microsoft.com/office/word/2018/wordml" xmlns:w16du="http://schemas.microsoft.com/office/word/2023/wordml/word16du" xmlns:w16sdtdh="http://schemas.microsoft.com/office/word/2020/wordml/sdtdatahash" xmlns:w16se="http://schemas.microsoft.com/office/word/2015/wordml/symex" xmlns:wpg="http://schemas.microsoft.com/office/word/2010/wordprocessingGroup" xmlns:wpi="http://schemas.microsoft.com/office/word/2010/wordprocessingInk" xmlns:wne="http://schemas.microsoft.com/office/word/2006/wordml" xmlns:wps="http://schemas.microsoft.com/office/word/2010/wordprocessingShape" mc:Ignorable="w14 w15 w16se w16cid w16 w16cex w16sdtdh w16du wp14">
+<w:numbering xmlns:wpc="http://schemas.microsoft.com/office/word/2010/wordprocessingCanvas" xmlns:cx="http://schemas.microsoft.com/office/drawing/2014/chartex" xmlns:cx1="http://schemas.microsoft.com/office/drawing/2015/9/8/chartex" xmlns:cx2="http://schemas.microsoft.com/office/drawing/2015/10/21/chartex" xmlns:cx3="http://schemas.microsoft.com/office/drawing/2016/5/9/chartex" xmlns:cx4="http://schemas.microsoft.com/office/drawing/2016/5/10/chartex" xmlns:cx5="http://schemas.microsoft.com/office/drawing/2016/5/11/chartex" xmlns:cx6="http://schemas.microsoft.com/office/drawing/2016/5/12/chartex" xmlns:cx7="http://schemas.microsoft.com/office/drawing/2016/5/13/chartex" xmlns:cx8="http://schemas.microsoft.com/office/drawing/2016/5/14/chartex" xmlns:mc="http://schemas.openxmlformats.org/markup-compatibility/2006" xmlns:aink="http://schemas.microsoft.com/office/drawing/2016/ink" xmlns:am3d="http://schemas.microsoft.com/office/drawing/2017/model3d" xmlns:o="urn:schemas-microsoft-com:office:office" xmlns:oel="http://schemas.microsoft.com/office/2019/extlst" xmlns:r="http://schemas.openxmlformats.org/officeDocument/2006/relationships" xmlns:m="http://schemas.openxmlformats.org/officeDocument/2006/math" xmlns:v="urn:schemas-microsoft-com:vml" xmlns:wp14="http://schemas.microsoft.com/office/word/2010/wordprocessingDrawing" xmlns:wp="http://schemas.openxmlformats.org/drawingml/2006/wordprocessingDrawing" xmlns:w10="urn:schemas-microsoft-com:office:word" xmlns:w="http://schemas.openxmlformats.org/wordprocessingml/2006/main" xmlns:w14="http://schemas.microsoft.com/office/word/2010/wordml" xmlns:w15="http://schemas.microsoft.com/office/word/2012/wordml" xmlns:w16cex="http://schemas.microsoft.com/office/word/2018/wordml/cex" xmlns:w16cid="http://schemas.microsoft.com/office/word/2016/wordml/cid" xmlns:w16="http://schemas.microsoft.com/office/word/2018/wordml" xmlns:w16du="http://schemas.microsoft.com/office/word/2023/wordml/word16du" xmlns:w16sdtdh="http://schemas.microsoft.com/office/word/2020/wordml/sdtdatahash" xmlns:w16sdtfl="http://schemas.microsoft.com/office/word/2024/wordml/sdtformatlock" xmlns:w16se="http://schemas.microsoft.com/office/word/2015/wordml/symex" xmlns:wpg="http://schemas.microsoft.com/office/word/2010/wordprocessingGroup" xmlns:wpi="http://schemas.microsoft.com/office/word/2010/wordprocessingInk" xmlns:wne="http://schemas.microsoft.com/office/word/2006/wordml" xmlns:wps="http://schemas.microsoft.com/office/word/2010/wordprocessingShape" mc:Ignorable="w14 w15 w16se w16cid w16 w16cex w16sdtdh w16sdtfl w16du wp14">
   <w:abstractNum w:abstractNumId="0" w15:restartNumberingAfterBreak="0">
     <w:nsid w:val="110C215B"/>
     <w:multiLevelType w:val="hybridMultilevel"/>
@@ -1482,7 +1499,7 @@
 </file>
 
 <file path=word/styles.xml><?xml version="1.0" encoding="utf-8"?>
-<w:styles xmlns:mc="http://schemas.openxmlformats.org/markup-compatibility/2006" xmlns:r="http://schemas.openxmlformats.org/officeDocument/2006/relationships" xmlns:w="http://schemas.openxmlformats.org/wordprocessingml/2006/main" xmlns:w14="http://schemas.microsoft.com/office/word/2010/wordml" xmlns:w15="http://schemas.microsoft.com/office/word/2012/wordml" xmlns:w16cex="http://schemas.microsoft.com/office/word/2018/wordml/cex" xmlns:w16cid="http://schemas.microsoft.com/office/word/2016/wordml/cid" xmlns:w16="http://schemas.microsoft.com/office/word/2018/wordml" xmlns:w16du="http://schemas.microsoft.com/office/word/2023/wordml/word16du" xmlns:w16sdtdh="http://schemas.microsoft.com/office/word/2020/wordml/sdtdatahash" xmlns:w16se="http://schemas.microsoft.com/office/word/2015/wordml/symex" mc:Ignorable="w14 w15 w16se w16cid w16 w16cex w16sdtdh w16du">
+<w:styles xmlns:mc="http://schemas.openxmlformats.org/markup-compatibility/2006" xmlns:r="http://schemas.openxmlformats.org/officeDocument/2006/relationships" xmlns:w="http://schemas.openxmlformats.org/wordprocessingml/2006/main" xmlns:w14="http://schemas.microsoft.com/office/word/2010/wordml" xmlns:w15="http://schemas.microsoft.com/office/word/2012/wordml" xmlns:w16cex="http://schemas.microsoft.com/office/word/2018/wordml/cex" xmlns:w16cid="http://schemas.microsoft.com/office/word/2016/wordml/cid" xmlns:w16="http://schemas.microsoft.com/office/word/2018/wordml" xmlns:w16du="http://schemas.microsoft.com/office/word/2023/wordml/word16du" xmlns:w16sdtdh="http://schemas.microsoft.com/office/word/2020/wordml/sdtdatahash" xmlns:w16sdtfl="http://schemas.microsoft.com/office/word/2024/wordml/sdtformatlock" xmlns:w16se="http://schemas.microsoft.com/office/word/2015/wordml/symex" mc:Ignorable="w14 w15 w16se w16cid w16 w16cex w16sdtdh w16sdtfl w16du">
   <w:docDefaults>
     <w:rPrDefault>
       <w:rPr>
@@ -2342,6 +2359,64 @@
 </file>
 
 <file path=customXml/item2.xml><?xml version="1.0" encoding="utf-8"?>
+<?mso-contentType ?>
+<FormTemplates xmlns="http://schemas.microsoft.com/sharepoint/v3/contenttype/forms">
+  <Display>DocumentLibraryForm</Display>
+  <Edit>DocumentLibraryForm</Edit>
+  <New>DocumentLibraryForm</New>
+</FormTemplates>
+</file>
+
+<file path=customXml/item3.xml><?xml version="1.0" encoding="utf-8"?>
+<p:properties xmlns:p="http://schemas.microsoft.com/office/2006/metadata/properties" xmlns:xsi="http://www.w3.org/2001/XMLSchema-instance" xmlns:pc="http://schemas.microsoft.com/office/infopath/2007/PartnerControls">
+  <documentManagement>
+    <_ip_UnifiedCompliancePolicyUIAction xmlns="http://schemas.microsoft.com/sharepoint/v3" xsi:nil="true"/>
+    <Launch_x0020_Date xmlns="0feec74c-ecc7-44c3-9c64-3623cf89ed41" xsi:nil="true"/>
+    <Discipline xmlns="0feec74c-ecc7-44c3-9c64-3623cf89ed41" xsi:nil="true"/>
+    <Course_x0020_code xmlns="0feec74c-ecc7-44c3-9c64-3623cf89ed41" xsi:nil="true"/>
+    <lcf76f155ced4ddcb4097134ff3c332f xmlns="0feec74c-ecc7-44c3-9c64-3623cf89ed41">
+      <Terms xmlns="http://schemas.microsoft.com/office/infopath/2007/PartnerControls"/>
+    </lcf76f155ced4ddcb4097134ff3c332f>
+    <Performance_x0020_Steps_x0020_Completed xmlns="0feec74c-ecc7-44c3-9c64-3623cf89ed41">
+      <Value>N/A</Value>
+    </Performance_x0020_Steps_x0020_Completed>
+    <Specifications xmlns="0feec74c-ecc7-44c3-9c64-3623cf89ed41" xsi:nil="true"/>
+    <Clone xmlns="0feec74c-ecc7-44c3-9c64-3623cf89ed41" xsi:nil="true"/>
+    <AssessmentType xmlns="0feec74c-ecc7-44c3-9c64-3623cf89ed41" xsi:nil="true"/>
+    <Course_x0020_short_x0020_name xmlns="0feec74c-ecc7-44c3-9c64-3623cf89ed41" xsi:nil="true"/>
+    <_ip_UnifiedCompliancePolicyProperties xmlns="http://schemas.microsoft.com/sharepoint/v3" xsi:nil="true"/>
+    <AssessmentCode xmlns="0feec74c-ecc7-44c3-9c64-3623cf89ed41" xsi:nil="true"/>
+    <Course_x0020_number xmlns="0feec74c-ecc7-44c3-9c64-3623cf89ed41" xsi:nil="true"/>
+    <Course_x0020_title xmlns="0feec74c-ecc7-44c3-9c64-3623cf89ed41" xsi:nil="true"/>
+    <d5fh xmlns="0feec74c-ecc7-44c3-9c64-3623cf89ed41" xsi:nil="true"/>
+    <Step_x0020_Completed xmlns="0feec74c-ecc7-44c3-9c64-3623cf89ed41">
+      <Value>N/A</Value>
+    </Step_x0020_Completed>
+    <PDO xmlns="0feec74c-ecc7-44c3-9c64-3623cf89ed41">
+      <UserInfo>
+        <DisplayName/>
+        <AccountId xsi:nil="true"/>
+        <AccountType/>
+      </UserInfo>
+    </PDO>
+    <Publication_x0020_Date xmlns="0feec74c-ecc7-44c3-9c64-3623cf89ed41" xsi:nil="true"/>
+    <SME xmlns="0feec74c-ecc7-44c3-9c64-3623cf89ed41" xsi:nil="true"/>
+    <TaxCatchAll xmlns="1f707338-ea0f-4fe5-baee-59b996692b22" xsi:nil="true"/>
+    <Editor0 xmlns="0feec74c-ecc7-44c3-9c64-3623cf89ed41">
+      <UserInfo>
+        <DisplayName/>
+        <AccountId xsi:nil="true"/>
+        <AccountType/>
+      </UserInfo>
+    </Editor0>
+    <Doc_x0020_Type xmlns="0feec74c-ecc7-44c3-9c64-3623cf89ed41" xsi:nil="true"/>
+    <qrac xmlns="0feec74c-ecc7-44c3-9c64-3623cf89ed41" xsi:nil="true"/>
+    <_x0033_rdPartyCertVendor xmlns="0feec74c-ecc7-44c3-9c64-3623cf89ed41" xsi:nil="true"/>
+  </documentManagement>
+</p:properties>
+</file>
+
+<file path=customXml/item4.xml><?xml version="1.0" encoding="utf-8"?>
 <ct:contentTypeSchema xmlns:ct="http://schemas.microsoft.com/office/2006/metadata/contentType" xmlns:ma="http://schemas.microsoft.com/office/2006/metadata/properties/metaAttributes" ct:_="" ma:_="" ma:contentTypeName="Document" ma:contentTypeID="0x010100C39F2A75005F2D43B30369DAED2CCB1C" ma:contentTypeVersion="53" ma:contentTypeDescription="Create a new document." ma:contentTypeScope="" ma:versionID="931c84d67e18419342eb5e95d05b2da4">
   <xsd:schema xmlns:xsd="http://www.w3.org/2001/XMLSchema" xmlns:xs="http://www.w3.org/2001/XMLSchema" xmlns:p="http://schemas.microsoft.com/office/2006/metadata/properties" xmlns:ns1="http://schemas.microsoft.com/sharepoint/v3" xmlns:ns2="0feec74c-ecc7-44c3-9c64-3623cf89ed41" xmlns:ns3="1f707338-ea0f-4fe5-baee-59b996692b22" targetNamespace="http://schemas.microsoft.com/office/2006/metadata/properties" ma:root="true" ma:fieldsID="fd4ffe41e29d31df90f4ad778a78b798" ns1:_="" ns2:_="" ns3:_="">
     <xsd:import namespace="http://schemas.microsoft.com/sharepoint/v3"/>
@@ -2865,64 +2940,6 @@
 </ct:contentTypeSchema>
 </file>
 
-<file path=customXml/item3.xml><?xml version="1.0" encoding="utf-8"?>
-<p:properties xmlns:p="http://schemas.microsoft.com/office/2006/metadata/properties" xmlns:xsi="http://www.w3.org/2001/XMLSchema-instance" xmlns:pc="http://schemas.microsoft.com/office/infopath/2007/PartnerControls">
-  <documentManagement>
-    <_ip_UnifiedCompliancePolicyUIAction xmlns="http://schemas.microsoft.com/sharepoint/v3" xsi:nil="true"/>
-    <Launch_x0020_Date xmlns="0feec74c-ecc7-44c3-9c64-3623cf89ed41" xsi:nil="true"/>
-    <Discipline xmlns="0feec74c-ecc7-44c3-9c64-3623cf89ed41" xsi:nil="true"/>
-    <Course_x0020_code xmlns="0feec74c-ecc7-44c3-9c64-3623cf89ed41" xsi:nil="true"/>
-    <lcf76f155ced4ddcb4097134ff3c332f xmlns="0feec74c-ecc7-44c3-9c64-3623cf89ed41">
-      <Terms xmlns="http://schemas.microsoft.com/office/infopath/2007/PartnerControls"/>
-    </lcf76f155ced4ddcb4097134ff3c332f>
-    <Performance_x0020_Steps_x0020_Completed xmlns="0feec74c-ecc7-44c3-9c64-3623cf89ed41">
-      <Value>N/A</Value>
-    </Performance_x0020_Steps_x0020_Completed>
-    <Specifications xmlns="0feec74c-ecc7-44c3-9c64-3623cf89ed41" xsi:nil="true"/>
-    <Clone xmlns="0feec74c-ecc7-44c3-9c64-3623cf89ed41" xsi:nil="true"/>
-    <AssessmentType xmlns="0feec74c-ecc7-44c3-9c64-3623cf89ed41" xsi:nil="true"/>
-    <Course_x0020_short_x0020_name xmlns="0feec74c-ecc7-44c3-9c64-3623cf89ed41" xsi:nil="true"/>
-    <_ip_UnifiedCompliancePolicyProperties xmlns="http://schemas.microsoft.com/sharepoint/v3" xsi:nil="true"/>
-    <AssessmentCode xmlns="0feec74c-ecc7-44c3-9c64-3623cf89ed41" xsi:nil="true"/>
-    <Course_x0020_number xmlns="0feec74c-ecc7-44c3-9c64-3623cf89ed41" xsi:nil="true"/>
-    <Course_x0020_title xmlns="0feec74c-ecc7-44c3-9c64-3623cf89ed41" xsi:nil="true"/>
-    <d5fh xmlns="0feec74c-ecc7-44c3-9c64-3623cf89ed41" xsi:nil="true"/>
-    <Step_x0020_Completed xmlns="0feec74c-ecc7-44c3-9c64-3623cf89ed41">
-      <Value>N/A</Value>
-    </Step_x0020_Completed>
-    <PDO xmlns="0feec74c-ecc7-44c3-9c64-3623cf89ed41">
-      <UserInfo>
-        <DisplayName/>
-        <AccountId xsi:nil="true"/>
-        <AccountType/>
-      </UserInfo>
-    </PDO>
-    <Publication_x0020_Date xmlns="0feec74c-ecc7-44c3-9c64-3623cf89ed41" xsi:nil="true"/>
-    <SME xmlns="0feec74c-ecc7-44c3-9c64-3623cf89ed41" xsi:nil="true"/>
-    <TaxCatchAll xmlns="1f707338-ea0f-4fe5-baee-59b996692b22" xsi:nil="true"/>
-    <Editor0 xmlns="0feec74c-ecc7-44c3-9c64-3623cf89ed41">
-      <UserInfo>
-        <DisplayName/>
-        <AccountId xsi:nil="true"/>
-        <AccountType/>
-      </UserInfo>
-    </Editor0>
-    <Doc_x0020_Type xmlns="0feec74c-ecc7-44c3-9c64-3623cf89ed41" xsi:nil="true"/>
-    <qrac xmlns="0feec74c-ecc7-44c3-9c64-3623cf89ed41" xsi:nil="true"/>
-    <_x0033_rdPartyCertVendor xmlns="0feec74c-ecc7-44c3-9c64-3623cf89ed41" xsi:nil="true"/>
-  </documentManagement>
-</p:properties>
-</file>
-
-<file path=customXml/item4.xml><?xml version="1.0" encoding="utf-8"?>
-<?mso-contentType ?>
-<FormTemplates xmlns="http://schemas.microsoft.com/sharepoint/v3/contenttype/forms">
-  <Display>DocumentLibraryForm</Display>
-  <Edit>DocumentLibraryForm</Edit>
-  <New>DocumentLibraryForm</New>
-</FormTemplates>
-</file>
-
 <file path=customXml/itemProps1.xml><?xml version="1.0" encoding="utf-8"?>
 <ds:datastoreItem xmlns:ds="http://schemas.openxmlformats.org/officeDocument/2006/customXml" ds:itemID="{55AF091B-3C7A-41E3-B477-F2FDAA23CFDA}">
   <ds:schemaRefs>
@@ -2932,21 +2949,9 @@
 </file>
 
 <file path=customXml/itemProps2.xml><?xml version="1.0" encoding="utf-8"?>
-<ds:datastoreItem xmlns:ds="http://schemas.openxmlformats.org/officeDocument/2006/customXml" ds:itemID="{DC6AF45C-028D-4C0C-A1C6-B1C5B2AEFD66}">
+<ds:datastoreItem xmlns:ds="http://schemas.openxmlformats.org/officeDocument/2006/customXml" ds:itemID="{A43A3EE5-03ED-4975-8EC1-ED2920DBA2D0}">
   <ds:schemaRefs>
-    <ds:schemaRef ds:uri="http://schemas.microsoft.com/office/2006/metadata/contentType"/>
-    <ds:schemaRef ds:uri="http://schemas.microsoft.com/office/2006/metadata/properties/metaAttributes"/>
-    <ds:schemaRef ds:uri="http://www.w3.org/2001/XMLSchema"/>
-    <ds:schemaRef ds:uri="http://schemas.microsoft.com/office/2006/metadata/properties"/>
-    <ds:schemaRef ds:uri="http://schemas.microsoft.com/sharepoint/v3"/>
-    <ds:schemaRef ds:uri="0feec74c-ecc7-44c3-9c64-3623cf89ed41"/>
-    <ds:schemaRef ds:uri="1f707338-ea0f-4fe5-baee-59b996692b22"/>
-    <ds:schemaRef ds:uri="http://schemas.microsoft.com/office/2006/documentManagement/types"/>
-    <ds:schemaRef ds:uri="http://schemas.microsoft.com/office/infopath/2007/PartnerControls"/>
-    <ds:schemaRef ds:uri="http://schemas.openxmlformats.org/package/2006/metadata/core-properties"/>
-    <ds:schemaRef ds:uri="http://purl.org/dc/elements/1.1/"/>
-    <ds:schemaRef ds:uri="http://purl.org/dc/terms/"/>
-    <ds:schemaRef ds:uri="http://schemas.microsoft.com/internal/obd"/>
+    <ds:schemaRef ds:uri="http://schemas.microsoft.com/sharepoint/v3/contenttype/forms"/>
   </ds:schemaRefs>
 </ds:datastoreItem>
 </file>
@@ -2955,18 +2960,26 @@
 <ds:datastoreItem xmlns:ds="http://schemas.openxmlformats.org/officeDocument/2006/customXml" ds:itemID="{C77A8E66-2536-4363-A632-36F68C79FD02}">
   <ds:schemaRefs>
     <ds:schemaRef ds:uri="http://schemas.microsoft.com/office/2006/metadata/properties"/>
+    <ds:schemaRef ds:uri="http://www.w3.org/2000/xmlns/"/>
+    <ds:schemaRef ds:uri="http://schemas.microsoft.com/sharepoint/v3"/>
+    <ds:schemaRef ds:uri="http://www.w3.org/2001/XMLSchema-instance"/>
+    <ds:schemaRef ds:uri="0feec74c-ecc7-44c3-9c64-3623cf89ed41"/>
     <ds:schemaRef ds:uri="http://schemas.microsoft.com/office/infopath/2007/PartnerControls"/>
-    <ds:schemaRef ds:uri="http://schemas.microsoft.com/sharepoint/v3"/>
-    <ds:schemaRef ds:uri="0feec74c-ecc7-44c3-9c64-3623cf89ed41"/>
     <ds:schemaRef ds:uri="1f707338-ea0f-4fe5-baee-59b996692b22"/>
   </ds:schemaRefs>
 </ds:datastoreItem>
 </file>
 
 <file path=customXml/itemProps4.xml><?xml version="1.0" encoding="utf-8"?>
-<ds:datastoreItem xmlns:ds="http://schemas.openxmlformats.org/officeDocument/2006/customXml" ds:itemID="{A43A3EE5-03ED-4975-8EC1-ED2920DBA2D0}">
+<ds:datastoreItem xmlns:ds="http://schemas.openxmlformats.org/officeDocument/2006/customXml" ds:itemID="{DC6AF45C-028D-4C0C-A1C6-B1C5B2AEFD66}">
   <ds:schemaRefs>
-    <ds:schemaRef ds:uri="http://schemas.microsoft.com/sharepoint/v3/contenttype/forms"/>
+    <ds:schemaRef ds:uri="http://schemas.microsoft.com/office/2006/metadata/contentType"/>
+    <ds:schemaRef ds:uri="http://schemas.microsoft.com/office/2006/metadata/properties/metaAttributes"/>
+    <ds:schemaRef ds:uri="http://www.w3.org/2000/xmlns/"/>
+    <ds:schemaRef ds:uri="http://www.w3.org/2001/XMLSchema"/>
+    <ds:schemaRef ds:uri="http://schemas.microsoft.com/sharepoint/v3"/>
+    <ds:schemaRef ds:uri="0feec74c-ecc7-44c3-9c64-3623cf89ed41"/>
+    <ds:schemaRef ds:uri="1f707338-ea0f-4fe5-baee-59b996692b22"/>
   </ds:schemaRefs>
 </ds:datastoreItem>
 </file>

</xml_diff>

<commit_message>
added retired message top website
</commit_message>
<xml_diff>
--- a/resources/C769_IT Capstone Project Restricted Information Authorization Form.docx
+++ b/resources/C769_IT Capstone Project Restricted Information Authorization Form.docx
@@ -1,6 +1,6 @@
 
 <file path=word/document.xml><?xml version="1.0" encoding="utf-8"?>
-<w:document xmlns:wpc="http://schemas.microsoft.com/office/word/2010/wordprocessingCanvas" xmlns:cx="http://schemas.microsoft.com/office/drawing/2014/chartex" xmlns:cx1="http://schemas.microsoft.com/office/drawing/2015/9/8/chartex" xmlns:cx2="http://schemas.microsoft.com/office/drawing/2015/10/21/chartex" xmlns:cx3="http://schemas.microsoft.com/office/drawing/2016/5/9/chartex" xmlns:cx4="http://schemas.microsoft.com/office/drawing/2016/5/10/chartex" xmlns:cx5="http://schemas.microsoft.com/office/drawing/2016/5/11/chartex" xmlns:cx6="http://schemas.microsoft.com/office/drawing/2016/5/12/chartex" xmlns:cx7="http://schemas.microsoft.com/office/drawing/2016/5/13/chartex" xmlns:cx8="http://schemas.microsoft.com/office/drawing/2016/5/14/chartex" xmlns:mc="http://schemas.openxmlformats.org/markup-compatibility/2006" xmlns:aink="http://schemas.microsoft.com/office/drawing/2016/ink" xmlns:am3d="http://schemas.microsoft.com/office/drawing/2017/model3d" xmlns:o="urn:schemas-microsoft-com:office:office" xmlns:oel="http://schemas.microsoft.com/office/2019/extlst" xmlns:r="http://schemas.openxmlformats.org/officeDocument/2006/relationships" xmlns:m="http://schemas.openxmlformats.org/officeDocument/2006/math" xmlns:v="urn:schemas-microsoft-com:vml" xmlns:wp14="http://schemas.microsoft.com/office/word/2010/wordprocessingDrawing" xmlns:wp="http://schemas.openxmlformats.org/drawingml/2006/wordprocessingDrawing" xmlns:w10="urn:schemas-microsoft-com:office:word" xmlns:w="http://schemas.openxmlformats.org/wordprocessingml/2006/main" xmlns:w14="http://schemas.microsoft.com/office/word/2010/wordml" xmlns:w15="http://schemas.microsoft.com/office/word/2012/wordml" xmlns:w16cex="http://schemas.microsoft.com/office/word/2018/wordml/cex" xmlns:w16cid="http://schemas.microsoft.com/office/word/2016/wordml/cid" xmlns:w16="http://schemas.microsoft.com/office/word/2018/wordml" xmlns:w16du="http://schemas.microsoft.com/office/word/2023/wordml/word16du" xmlns:w16sdtdh="http://schemas.microsoft.com/office/word/2020/wordml/sdtdatahash" xmlns:w16sdtfl="http://schemas.microsoft.com/office/word/2024/wordml/sdtformatlock" xmlns:w16se="http://schemas.microsoft.com/office/word/2015/wordml/symex" xmlns:wpg="http://schemas.microsoft.com/office/word/2010/wordprocessingGroup" xmlns:wpi="http://schemas.microsoft.com/office/word/2010/wordprocessingInk" xmlns:wne="http://schemas.microsoft.com/office/word/2006/wordml" xmlns:wps="http://schemas.microsoft.com/office/word/2010/wordprocessingShape" mc:Ignorable="w14 w15 w16se w16cid w16 w16cex w16sdtdh w16sdtfl w16du wp14">
+<w:document xmlns:wpc="http://schemas.microsoft.com/office/word/2010/wordprocessingCanvas" xmlns:cx="http://schemas.microsoft.com/office/drawing/2014/chartex" xmlns:cx1="http://schemas.microsoft.com/office/drawing/2015/9/8/chartex" xmlns:cx2="http://schemas.microsoft.com/office/drawing/2015/10/21/chartex" xmlns:cx3="http://schemas.microsoft.com/office/drawing/2016/5/9/chartex" xmlns:cx4="http://schemas.microsoft.com/office/drawing/2016/5/10/chartex" xmlns:cx5="http://schemas.microsoft.com/office/drawing/2016/5/11/chartex" xmlns:cx6="http://schemas.microsoft.com/office/drawing/2016/5/12/chartex" xmlns:cx7="http://schemas.microsoft.com/office/drawing/2016/5/13/chartex" xmlns:cx8="http://schemas.microsoft.com/office/drawing/2016/5/14/chartex" xmlns:mc="http://schemas.openxmlformats.org/markup-compatibility/2006" xmlns:aink="http://schemas.microsoft.com/office/drawing/2016/ink" xmlns:am3d="http://schemas.microsoft.com/office/drawing/2017/model3d" xmlns:o="urn:schemas-microsoft-com:office:office" xmlns:oel="http://schemas.microsoft.com/office/2019/extlst" xmlns:r="http://schemas.openxmlformats.org/officeDocument/2006/relationships" xmlns:m="http://schemas.openxmlformats.org/officeDocument/2006/math" xmlns:v="urn:schemas-microsoft-com:vml" xmlns:wp14="http://schemas.microsoft.com/office/word/2010/wordprocessingDrawing" xmlns:wp="http://schemas.openxmlformats.org/drawingml/2006/wordprocessingDrawing" xmlns:w10="urn:schemas-microsoft-com:office:word" xmlns:w="http://schemas.openxmlformats.org/wordprocessingml/2006/main" xmlns:w14="http://schemas.microsoft.com/office/word/2010/wordml" xmlns:w15="http://schemas.microsoft.com/office/word/2012/wordml" xmlns:w16cex="http://schemas.microsoft.com/office/word/2018/wordml/cex" xmlns:w16cid="http://schemas.microsoft.com/office/word/2016/wordml/cid" xmlns:w16="http://schemas.microsoft.com/office/word/2018/wordml" xmlns:w16du="http://schemas.microsoft.com/office/word/2023/wordml/word16du" xmlns:w16sdtdh="http://schemas.microsoft.com/office/word/2020/wordml/sdtdatahash" xmlns:w16se="http://schemas.microsoft.com/office/word/2015/wordml/symex" xmlns:wpg="http://schemas.microsoft.com/office/word/2010/wordprocessingGroup" xmlns:wpi="http://schemas.microsoft.com/office/word/2010/wordprocessingInk" xmlns:wne="http://schemas.microsoft.com/office/word/2006/wordml" xmlns:wps="http://schemas.microsoft.com/office/word/2010/wordprocessingShape" mc:Ignorable="w14 w15 w16se w16cid w16 w16cex w16sdtdh w16du wp14">
   <w:body>
     <w:p>
       <w:pPr>
@@ -141,6 +141,7 @@
         <w:spacing w:after="200" w:line="276" w:lineRule="auto"/>
         <w:rPr>
           <w:rFonts w:ascii="Verdana" w:eastAsia="Times New Roman" w:hAnsi="Verdana" w:cs="TimesNewRomanPS-BoldMT"/>
+          <w:bCs/>
           <w:sz w:val="20"/>
           <w:szCs w:val="20"/>
         </w:rPr>
@@ -148,28 +149,11 @@
       <w:r>
         <w:rPr>
           <w:rFonts w:ascii="Verdana" w:eastAsia="Times New Roman" w:hAnsi="Verdana" w:cs="TimesNewRomanPS-BoldMT"/>
-          <w:sz w:val="20"/>
-          <w:szCs w:val="20"/>
-        </w:rPr>
-        <w:t xml:space="preserve">Thomas </w:t>
-      </w:r>
-      <w:proofErr w:type="spellStart"/>
-      <w:r>
-        <w:rPr>
-          <w:rFonts w:ascii="Verdana" w:eastAsia="Times New Roman" w:hAnsi="Verdana" w:cs="TimesNewRomanPS-BoldMT"/>
-          <w:sz w:val="20"/>
-          <w:szCs w:val="20"/>
-        </w:rPr>
-        <w:t>Ziegelmann</w:t>
-      </w:r>
-      <w:proofErr w:type="spellEnd"/>
-      <w:r>
-        <w:rPr>
-          <w:rFonts w:ascii="Verdana" w:eastAsia="Times New Roman" w:hAnsi="Verdana" w:cs="TimesNewRomanPS-BoldMT"/>
-          <w:sz w:val="20"/>
-          <w:szCs w:val="20"/>
-        </w:rPr>
-        <w:t xml:space="preserve">                                                 January 1, 2025</w:t>
+          <w:bCs/>
+          <w:sz w:val="20"/>
+          <w:szCs w:val="20"/>
+        </w:rPr>
+        <w:t>&lt;Student Name&gt;                                                 &lt; Date&gt;</w:t>
       </w:r>
     </w:p>
     <w:p>
@@ -815,7 +799,7 @@
 </file>
 
 <file path=word/endnotes.xml><?xml version="1.0" encoding="utf-8"?>
-<w:endnotes xmlns:wpc="http://schemas.microsoft.com/office/word/2010/wordprocessingCanvas" xmlns:cx="http://schemas.microsoft.com/office/drawing/2014/chartex" xmlns:cx1="http://schemas.microsoft.com/office/drawing/2015/9/8/chartex" xmlns:cx2="http://schemas.microsoft.com/office/drawing/2015/10/21/chartex" xmlns:cx3="http://schemas.microsoft.com/office/drawing/2016/5/9/chartex" xmlns:cx4="http://schemas.microsoft.com/office/drawing/2016/5/10/chartex" xmlns:cx5="http://schemas.microsoft.com/office/drawing/2016/5/11/chartex" xmlns:cx6="http://schemas.microsoft.com/office/drawing/2016/5/12/chartex" xmlns:cx7="http://schemas.microsoft.com/office/drawing/2016/5/13/chartex" xmlns:cx8="http://schemas.microsoft.com/office/drawing/2016/5/14/chartex" xmlns:mc="http://schemas.openxmlformats.org/markup-compatibility/2006" xmlns:aink="http://schemas.microsoft.com/office/drawing/2016/ink" xmlns:am3d="http://schemas.microsoft.com/office/drawing/2017/model3d" xmlns:o="urn:schemas-microsoft-com:office:office" xmlns:oel="http://schemas.microsoft.com/office/2019/extlst" xmlns:r="http://schemas.openxmlformats.org/officeDocument/2006/relationships" xmlns:m="http://schemas.openxmlformats.org/officeDocument/2006/math" xmlns:v="urn:schemas-microsoft-com:vml" xmlns:wp14="http://schemas.microsoft.com/office/word/2010/wordprocessingDrawing" xmlns:wp="http://schemas.openxmlformats.org/drawingml/2006/wordprocessingDrawing" xmlns:w10="urn:schemas-microsoft-com:office:word" xmlns:w="http://schemas.openxmlformats.org/wordprocessingml/2006/main" xmlns:w14="http://schemas.microsoft.com/office/word/2010/wordml" xmlns:w15="http://schemas.microsoft.com/office/word/2012/wordml" xmlns:w16cex="http://schemas.microsoft.com/office/word/2018/wordml/cex" xmlns:w16cid="http://schemas.microsoft.com/office/word/2016/wordml/cid" xmlns:w16="http://schemas.microsoft.com/office/word/2018/wordml" xmlns:w16du="http://schemas.microsoft.com/office/word/2023/wordml/word16du" xmlns:w16sdtdh="http://schemas.microsoft.com/office/word/2020/wordml/sdtdatahash" xmlns:w16sdtfl="http://schemas.microsoft.com/office/word/2024/wordml/sdtformatlock" xmlns:w16se="http://schemas.microsoft.com/office/word/2015/wordml/symex" xmlns:wpg="http://schemas.microsoft.com/office/word/2010/wordprocessingGroup" xmlns:wpi="http://schemas.microsoft.com/office/word/2010/wordprocessingInk" xmlns:wne="http://schemas.microsoft.com/office/word/2006/wordml" xmlns:wps="http://schemas.microsoft.com/office/word/2010/wordprocessingShape" mc:Ignorable="w14 w15 w16se w16cid w16 w16cex w16sdtdh w16sdtfl w16du wp14">
+<w:endnotes xmlns:wpc="http://schemas.microsoft.com/office/word/2010/wordprocessingCanvas" xmlns:cx="http://schemas.microsoft.com/office/drawing/2014/chartex" xmlns:cx1="http://schemas.microsoft.com/office/drawing/2015/9/8/chartex" xmlns:cx2="http://schemas.microsoft.com/office/drawing/2015/10/21/chartex" xmlns:cx3="http://schemas.microsoft.com/office/drawing/2016/5/9/chartex" xmlns:cx4="http://schemas.microsoft.com/office/drawing/2016/5/10/chartex" xmlns:cx5="http://schemas.microsoft.com/office/drawing/2016/5/11/chartex" xmlns:cx6="http://schemas.microsoft.com/office/drawing/2016/5/12/chartex" xmlns:cx7="http://schemas.microsoft.com/office/drawing/2016/5/13/chartex" xmlns:cx8="http://schemas.microsoft.com/office/drawing/2016/5/14/chartex" xmlns:mc="http://schemas.openxmlformats.org/markup-compatibility/2006" xmlns:aink="http://schemas.microsoft.com/office/drawing/2016/ink" xmlns:am3d="http://schemas.microsoft.com/office/drawing/2017/model3d" xmlns:o="urn:schemas-microsoft-com:office:office" xmlns:oel="http://schemas.microsoft.com/office/2019/extlst" xmlns:r="http://schemas.openxmlformats.org/officeDocument/2006/relationships" xmlns:m="http://schemas.openxmlformats.org/officeDocument/2006/math" xmlns:v="urn:schemas-microsoft-com:vml" xmlns:wp14="http://schemas.microsoft.com/office/word/2010/wordprocessingDrawing" xmlns:wp="http://schemas.openxmlformats.org/drawingml/2006/wordprocessingDrawing" xmlns:w10="urn:schemas-microsoft-com:office:word" xmlns:w="http://schemas.openxmlformats.org/wordprocessingml/2006/main" xmlns:w14="http://schemas.microsoft.com/office/word/2010/wordml" xmlns:w15="http://schemas.microsoft.com/office/word/2012/wordml" xmlns:w16cex="http://schemas.microsoft.com/office/word/2018/wordml/cex" xmlns:w16cid="http://schemas.microsoft.com/office/word/2016/wordml/cid" xmlns:w16="http://schemas.microsoft.com/office/word/2018/wordml" xmlns:w16du="http://schemas.microsoft.com/office/word/2023/wordml/word16du" xmlns:w16sdtdh="http://schemas.microsoft.com/office/word/2020/wordml/sdtdatahash" xmlns:w16se="http://schemas.microsoft.com/office/word/2015/wordml/symex" xmlns:wpg="http://schemas.microsoft.com/office/word/2010/wordprocessingGroup" xmlns:wpi="http://schemas.microsoft.com/office/word/2010/wordprocessingInk" xmlns:wne="http://schemas.microsoft.com/office/word/2006/wordml" xmlns:wps="http://schemas.microsoft.com/office/word/2010/wordprocessingShape" mc:Ignorable="w14 w15 w16se w16cid w16 w16cex w16sdtdh w16du wp14">
   <w:endnote w:type="separator" w:id="-1">
     <w:p>
       <w:pPr>
@@ -847,7 +831,7 @@
 </file>
 
 <file path=word/footer1.xml><?xml version="1.0" encoding="utf-8"?>
-<w:ftr xmlns:wpc="http://schemas.microsoft.com/office/word/2010/wordprocessingCanvas" xmlns:cx="http://schemas.microsoft.com/office/drawing/2014/chartex" xmlns:cx1="http://schemas.microsoft.com/office/drawing/2015/9/8/chartex" xmlns:cx2="http://schemas.microsoft.com/office/drawing/2015/10/21/chartex" xmlns:cx3="http://schemas.microsoft.com/office/drawing/2016/5/9/chartex" xmlns:cx4="http://schemas.microsoft.com/office/drawing/2016/5/10/chartex" xmlns:cx5="http://schemas.microsoft.com/office/drawing/2016/5/11/chartex" xmlns:cx6="http://schemas.microsoft.com/office/drawing/2016/5/12/chartex" xmlns:cx7="http://schemas.microsoft.com/office/drawing/2016/5/13/chartex" xmlns:cx8="http://schemas.microsoft.com/office/drawing/2016/5/14/chartex" xmlns:mc="http://schemas.openxmlformats.org/markup-compatibility/2006" xmlns:aink="http://schemas.microsoft.com/office/drawing/2016/ink" xmlns:am3d="http://schemas.microsoft.com/office/drawing/2017/model3d" xmlns:o="urn:schemas-microsoft-com:office:office" xmlns:oel="http://schemas.microsoft.com/office/2019/extlst" xmlns:r="http://schemas.openxmlformats.org/officeDocument/2006/relationships" xmlns:m="http://schemas.openxmlformats.org/officeDocument/2006/math" xmlns:v="urn:schemas-microsoft-com:vml" xmlns:wp14="http://schemas.microsoft.com/office/word/2010/wordprocessingDrawing" xmlns:wp="http://schemas.openxmlformats.org/drawingml/2006/wordprocessingDrawing" xmlns:w10="urn:schemas-microsoft-com:office:word" xmlns:w="http://schemas.openxmlformats.org/wordprocessingml/2006/main" xmlns:w14="http://schemas.microsoft.com/office/word/2010/wordml" xmlns:w15="http://schemas.microsoft.com/office/word/2012/wordml" xmlns:w16cex="http://schemas.microsoft.com/office/word/2018/wordml/cex" xmlns:w16cid="http://schemas.microsoft.com/office/word/2016/wordml/cid" xmlns:w16="http://schemas.microsoft.com/office/word/2018/wordml" xmlns:w16du="http://schemas.microsoft.com/office/word/2023/wordml/word16du" xmlns:w16sdtdh="http://schemas.microsoft.com/office/word/2020/wordml/sdtdatahash" xmlns:w16sdtfl="http://schemas.microsoft.com/office/word/2024/wordml/sdtformatlock" xmlns:w16se="http://schemas.microsoft.com/office/word/2015/wordml/symex" xmlns:wpg="http://schemas.microsoft.com/office/word/2010/wordprocessingGroup" xmlns:wpi="http://schemas.microsoft.com/office/word/2010/wordprocessingInk" xmlns:wne="http://schemas.microsoft.com/office/word/2006/wordml" xmlns:wps="http://schemas.microsoft.com/office/word/2010/wordprocessingShape" mc:Ignorable="w14 w15 w16se w16cid w16 w16cex w16sdtdh w16sdtfl w16du wp14">
+<w:ftr xmlns:wpc="http://schemas.microsoft.com/office/word/2010/wordprocessingCanvas" xmlns:cx="http://schemas.microsoft.com/office/drawing/2014/chartex" xmlns:cx1="http://schemas.microsoft.com/office/drawing/2015/9/8/chartex" xmlns:cx2="http://schemas.microsoft.com/office/drawing/2015/10/21/chartex" xmlns:cx3="http://schemas.microsoft.com/office/drawing/2016/5/9/chartex" xmlns:cx4="http://schemas.microsoft.com/office/drawing/2016/5/10/chartex" xmlns:cx5="http://schemas.microsoft.com/office/drawing/2016/5/11/chartex" xmlns:cx6="http://schemas.microsoft.com/office/drawing/2016/5/12/chartex" xmlns:cx7="http://schemas.microsoft.com/office/drawing/2016/5/13/chartex" xmlns:cx8="http://schemas.microsoft.com/office/drawing/2016/5/14/chartex" xmlns:mc="http://schemas.openxmlformats.org/markup-compatibility/2006" xmlns:aink="http://schemas.microsoft.com/office/drawing/2016/ink" xmlns:am3d="http://schemas.microsoft.com/office/drawing/2017/model3d" xmlns:o="urn:schemas-microsoft-com:office:office" xmlns:oel="http://schemas.microsoft.com/office/2019/extlst" xmlns:r="http://schemas.openxmlformats.org/officeDocument/2006/relationships" xmlns:m="http://schemas.openxmlformats.org/officeDocument/2006/math" xmlns:v="urn:schemas-microsoft-com:vml" xmlns:wp14="http://schemas.microsoft.com/office/word/2010/wordprocessingDrawing" xmlns:wp="http://schemas.openxmlformats.org/drawingml/2006/wordprocessingDrawing" xmlns:w10="urn:schemas-microsoft-com:office:word" xmlns:w="http://schemas.openxmlformats.org/wordprocessingml/2006/main" xmlns:w14="http://schemas.microsoft.com/office/word/2010/wordml" xmlns:w15="http://schemas.microsoft.com/office/word/2012/wordml" xmlns:w16cex="http://schemas.microsoft.com/office/word/2018/wordml/cex" xmlns:w16cid="http://schemas.microsoft.com/office/word/2016/wordml/cid" xmlns:w16="http://schemas.microsoft.com/office/word/2018/wordml" xmlns:w16du="http://schemas.microsoft.com/office/word/2023/wordml/word16du" xmlns:w16sdtdh="http://schemas.microsoft.com/office/word/2020/wordml/sdtdatahash" xmlns:w16se="http://schemas.microsoft.com/office/word/2015/wordml/symex" xmlns:wpg="http://schemas.microsoft.com/office/word/2010/wordprocessingGroup" xmlns:wpi="http://schemas.microsoft.com/office/word/2010/wordprocessingInk" xmlns:wne="http://schemas.microsoft.com/office/word/2006/wordml" xmlns:wps="http://schemas.microsoft.com/office/word/2010/wordprocessingShape" mc:Ignorable="w14 w15 w16se w16cid w16 w16cex w16sdtdh w16du wp14">
   <w:sdt>
     <w:sdtPr>
       <w:id w:val="759871401"/>
@@ -863,7 +847,6 @@
         <w:color w:val="97999B"/>
         <w:spacing w:val="20"/>
         <w:sz w:val="18"/>
-        <w:szCs w:val="18"/>
       </w:rPr>
     </w:sdtEndPr>
     <w:sdtContent>
@@ -995,7 +978,7 @@
 </file>
 
 <file path=word/footer2.xml><?xml version="1.0" encoding="utf-8"?>
-<w:ftr xmlns:wpc="http://schemas.microsoft.com/office/word/2010/wordprocessingCanvas" xmlns:cx="http://schemas.microsoft.com/office/drawing/2014/chartex" xmlns:cx1="http://schemas.microsoft.com/office/drawing/2015/9/8/chartex" xmlns:cx2="http://schemas.microsoft.com/office/drawing/2015/10/21/chartex" xmlns:cx3="http://schemas.microsoft.com/office/drawing/2016/5/9/chartex" xmlns:cx4="http://schemas.microsoft.com/office/drawing/2016/5/10/chartex" xmlns:cx5="http://schemas.microsoft.com/office/drawing/2016/5/11/chartex" xmlns:cx6="http://schemas.microsoft.com/office/drawing/2016/5/12/chartex" xmlns:cx7="http://schemas.microsoft.com/office/drawing/2016/5/13/chartex" xmlns:cx8="http://schemas.microsoft.com/office/drawing/2016/5/14/chartex" xmlns:mc="http://schemas.openxmlformats.org/markup-compatibility/2006" xmlns:aink="http://schemas.microsoft.com/office/drawing/2016/ink" xmlns:am3d="http://schemas.microsoft.com/office/drawing/2017/model3d" xmlns:o="urn:schemas-microsoft-com:office:office" xmlns:oel="http://schemas.microsoft.com/office/2019/extlst" xmlns:r="http://schemas.openxmlformats.org/officeDocument/2006/relationships" xmlns:m="http://schemas.openxmlformats.org/officeDocument/2006/math" xmlns:v="urn:schemas-microsoft-com:vml" xmlns:wp14="http://schemas.microsoft.com/office/word/2010/wordprocessingDrawing" xmlns:wp="http://schemas.openxmlformats.org/drawingml/2006/wordprocessingDrawing" xmlns:w10="urn:schemas-microsoft-com:office:word" xmlns:w="http://schemas.openxmlformats.org/wordprocessingml/2006/main" xmlns:w14="http://schemas.microsoft.com/office/word/2010/wordml" xmlns:w15="http://schemas.microsoft.com/office/word/2012/wordml" xmlns:w16cex="http://schemas.microsoft.com/office/word/2018/wordml/cex" xmlns:w16cid="http://schemas.microsoft.com/office/word/2016/wordml/cid" xmlns:w16="http://schemas.microsoft.com/office/word/2018/wordml" xmlns:w16du="http://schemas.microsoft.com/office/word/2023/wordml/word16du" xmlns:w16sdtdh="http://schemas.microsoft.com/office/word/2020/wordml/sdtdatahash" xmlns:w16sdtfl="http://schemas.microsoft.com/office/word/2024/wordml/sdtformatlock" xmlns:w16se="http://schemas.microsoft.com/office/word/2015/wordml/symex" xmlns:wpg="http://schemas.microsoft.com/office/word/2010/wordprocessingGroup" xmlns:wpi="http://schemas.microsoft.com/office/word/2010/wordprocessingInk" xmlns:wne="http://schemas.microsoft.com/office/word/2006/wordml" xmlns:wps="http://schemas.microsoft.com/office/word/2010/wordprocessingShape" mc:Ignorable="w14 w15 w16se w16cid w16 w16cex w16sdtdh w16sdtfl w16du wp14">
+<w:ftr xmlns:wpc="http://schemas.microsoft.com/office/word/2010/wordprocessingCanvas" xmlns:cx="http://schemas.microsoft.com/office/drawing/2014/chartex" xmlns:cx1="http://schemas.microsoft.com/office/drawing/2015/9/8/chartex" xmlns:cx2="http://schemas.microsoft.com/office/drawing/2015/10/21/chartex" xmlns:cx3="http://schemas.microsoft.com/office/drawing/2016/5/9/chartex" xmlns:cx4="http://schemas.microsoft.com/office/drawing/2016/5/10/chartex" xmlns:cx5="http://schemas.microsoft.com/office/drawing/2016/5/11/chartex" xmlns:cx6="http://schemas.microsoft.com/office/drawing/2016/5/12/chartex" xmlns:cx7="http://schemas.microsoft.com/office/drawing/2016/5/13/chartex" xmlns:cx8="http://schemas.microsoft.com/office/drawing/2016/5/14/chartex" xmlns:mc="http://schemas.openxmlformats.org/markup-compatibility/2006" xmlns:aink="http://schemas.microsoft.com/office/drawing/2016/ink" xmlns:am3d="http://schemas.microsoft.com/office/drawing/2017/model3d" xmlns:o="urn:schemas-microsoft-com:office:office" xmlns:oel="http://schemas.microsoft.com/office/2019/extlst" xmlns:r="http://schemas.openxmlformats.org/officeDocument/2006/relationships" xmlns:m="http://schemas.openxmlformats.org/officeDocument/2006/math" xmlns:v="urn:schemas-microsoft-com:vml" xmlns:wp14="http://schemas.microsoft.com/office/word/2010/wordprocessingDrawing" xmlns:wp="http://schemas.openxmlformats.org/drawingml/2006/wordprocessingDrawing" xmlns:w10="urn:schemas-microsoft-com:office:word" xmlns:w="http://schemas.openxmlformats.org/wordprocessingml/2006/main" xmlns:w14="http://schemas.microsoft.com/office/word/2010/wordml" xmlns:w15="http://schemas.microsoft.com/office/word/2012/wordml" xmlns:w16cex="http://schemas.microsoft.com/office/word/2018/wordml/cex" xmlns:w16cid="http://schemas.microsoft.com/office/word/2016/wordml/cid" xmlns:w16="http://schemas.microsoft.com/office/word/2018/wordml" xmlns:w16du="http://schemas.microsoft.com/office/word/2023/wordml/word16du" xmlns:w16sdtdh="http://schemas.microsoft.com/office/word/2020/wordml/sdtdatahash" xmlns:w16se="http://schemas.microsoft.com/office/word/2015/wordml/symex" xmlns:wpg="http://schemas.microsoft.com/office/word/2010/wordprocessingGroup" xmlns:wpi="http://schemas.microsoft.com/office/word/2010/wordprocessingInk" xmlns:wne="http://schemas.microsoft.com/office/word/2006/wordml" xmlns:wps="http://schemas.microsoft.com/office/word/2010/wordprocessingShape" mc:Ignorable="w14 w15 w16se w16cid w16 w16cex w16sdtdh w16du wp14">
   <w:p>
     <w:pPr>
       <w:pStyle w:val="Footer"/>
@@ -1122,7 +1105,7 @@
 </file>
 
 <file path=word/footnotes.xml><?xml version="1.0" encoding="utf-8"?>
-<w:footnotes xmlns:wpc="http://schemas.microsoft.com/office/word/2010/wordprocessingCanvas" xmlns:cx="http://schemas.microsoft.com/office/drawing/2014/chartex" xmlns:cx1="http://schemas.microsoft.com/office/drawing/2015/9/8/chartex" xmlns:cx2="http://schemas.microsoft.com/office/drawing/2015/10/21/chartex" xmlns:cx3="http://schemas.microsoft.com/office/drawing/2016/5/9/chartex" xmlns:cx4="http://schemas.microsoft.com/office/drawing/2016/5/10/chartex" xmlns:cx5="http://schemas.microsoft.com/office/drawing/2016/5/11/chartex" xmlns:cx6="http://schemas.microsoft.com/office/drawing/2016/5/12/chartex" xmlns:cx7="http://schemas.microsoft.com/office/drawing/2016/5/13/chartex" xmlns:cx8="http://schemas.microsoft.com/office/drawing/2016/5/14/chartex" xmlns:mc="http://schemas.openxmlformats.org/markup-compatibility/2006" xmlns:aink="http://schemas.microsoft.com/office/drawing/2016/ink" xmlns:am3d="http://schemas.microsoft.com/office/drawing/2017/model3d" xmlns:o="urn:schemas-microsoft-com:office:office" xmlns:oel="http://schemas.microsoft.com/office/2019/extlst" xmlns:r="http://schemas.openxmlformats.org/officeDocument/2006/relationships" xmlns:m="http://schemas.openxmlformats.org/officeDocument/2006/math" xmlns:v="urn:schemas-microsoft-com:vml" xmlns:wp14="http://schemas.microsoft.com/office/word/2010/wordprocessingDrawing" xmlns:wp="http://schemas.openxmlformats.org/drawingml/2006/wordprocessingDrawing" xmlns:w10="urn:schemas-microsoft-com:office:word" xmlns:w="http://schemas.openxmlformats.org/wordprocessingml/2006/main" xmlns:w14="http://schemas.microsoft.com/office/word/2010/wordml" xmlns:w15="http://schemas.microsoft.com/office/word/2012/wordml" xmlns:w16cex="http://schemas.microsoft.com/office/word/2018/wordml/cex" xmlns:w16cid="http://schemas.microsoft.com/office/word/2016/wordml/cid" xmlns:w16="http://schemas.microsoft.com/office/word/2018/wordml" xmlns:w16du="http://schemas.microsoft.com/office/word/2023/wordml/word16du" xmlns:w16sdtdh="http://schemas.microsoft.com/office/word/2020/wordml/sdtdatahash" xmlns:w16sdtfl="http://schemas.microsoft.com/office/word/2024/wordml/sdtformatlock" xmlns:w16se="http://schemas.microsoft.com/office/word/2015/wordml/symex" xmlns:wpg="http://schemas.microsoft.com/office/word/2010/wordprocessingGroup" xmlns:wpi="http://schemas.microsoft.com/office/word/2010/wordprocessingInk" xmlns:wne="http://schemas.microsoft.com/office/word/2006/wordml" xmlns:wps="http://schemas.microsoft.com/office/word/2010/wordprocessingShape" mc:Ignorable="w14 w15 w16se w16cid w16 w16cex w16sdtdh w16sdtfl w16du wp14">
+<w:footnotes xmlns:wpc="http://schemas.microsoft.com/office/word/2010/wordprocessingCanvas" xmlns:cx="http://schemas.microsoft.com/office/drawing/2014/chartex" xmlns:cx1="http://schemas.microsoft.com/office/drawing/2015/9/8/chartex" xmlns:cx2="http://schemas.microsoft.com/office/drawing/2015/10/21/chartex" xmlns:cx3="http://schemas.microsoft.com/office/drawing/2016/5/9/chartex" xmlns:cx4="http://schemas.microsoft.com/office/drawing/2016/5/10/chartex" xmlns:cx5="http://schemas.microsoft.com/office/drawing/2016/5/11/chartex" xmlns:cx6="http://schemas.microsoft.com/office/drawing/2016/5/12/chartex" xmlns:cx7="http://schemas.microsoft.com/office/drawing/2016/5/13/chartex" xmlns:cx8="http://schemas.microsoft.com/office/drawing/2016/5/14/chartex" xmlns:mc="http://schemas.openxmlformats.org/markup-compatibility/2006" xmlns:aink="http://schemas.microsoft.com/office/drawing/2016/ink" xmlns:am3d="http://schemas.microsoft.com/office/drawing/2017/model3d" xmlns:o="urn:schemas-microsoft-com:office:office" xmlns:oel="http://schemas.microsoft.com/office/2019/extlst" xmlns:r="http://schemas.openxmlformats.org/officeDocument/2006/relationships" xmlns:m="http://schemas.openxmlformats.org/officeDocument/2006/math" xmlns:v="urn:schemas-microsoft-com:vml" xmlns:wp14="http://schemas.microsoft.com/office/word/2010/wordprocessingDrawing" xmlns:wp="http://schemas.openxmlformats.org/drawingml/2006/wordprocessingDrawing" xmlns:w10="urn:schemas-microsoft-com:office:word" xmlns:w="http://schemas.openxmlformats.org/wordprocessingml/2006/main" xmlns:w14="http://schemas.microsoft.com/office/word/2010/wordml" xmlns:w15="http://schemas.microsoft.com/office/word/2012/wordml" xmlns:w16cex="http://schemas.microsoft.com/office/word/2018/wordml/cex" xmlns:w16cid="http://schemas.microsoft.com/office/word/2016/wordml/cid" xmlns:w16="http://schemas.microsoft.com/office/word/2018/wordml" xmlns:w16du="http://schemas.microsoft.com/office/word/2023/wordml/word16du" xmlns:w16sdtdh="http://schemas.microsoft.com/office/word/2020/wordml/sdtdatahash" xmlns:w16se="http://schemas.microsoft.com/office/word/2015/wordml/symex" xmlns:wpg="http://schemas.microsoft.com/office/word/2010/wordprocessingGroup" xmlns:wpi="http://schemas.microsoft.com/office/word/2010/wordprocessingInk" xmlns:wne="http://schemas.microsoft.com/office/word/2006/wordml" xmlns:wps="http://schemas.microsoft.com/office/word/2010/wordprocessingShape" mc:Ignorable="w14 w15 w16se w16cid w16 w16cex w16sdtdh w16du wp14">
   <w:footnote w:type="separator" w:id="-1">
     <w:p>
       <w:pPr>
@@ -1154,7 +1137,7 @@
 </file>
 
 <file path=word/header1.xml><?xml version="1.0" encoding="utf-8"?>
-<w:hdr xmlns:wpc="http://schemas.microsoft.com/office/word/2010/wordprocessingCanvas" xmlns:cx="http://schemas.microsoft.com/office/drawing/2014/chartex" xmlns:cx1="http://schemas.microsoft.com/office/drawing/2015/9/8/chartex" xmlns:cx2="http://schemas.microsoft.com/office/drawing/2015/10/21/chartex" xmlns:cx3="http://schemas.microsoft.com/office/drawing/2016/5/9/chartex" xmlns:cx4="http://schemas.microsoft.com/office/drawing/2016/5/10/chartex" xmlns:cx5="http://schemas.microsoft.com/office/drawing/2016/5/11/chartex" xmlns:cx6="http://schemas.microsoft.com/office/drawing/2016/5/12/chartex" xmlns:cx7="http://schemas.microsoft.com/office/drawing/2016/5/13/chartex" xmlns:cx8="http://schemas.microsoft.com/office/drawing/2016/5/14/chartex" xmlns:mc="http://schemas.openxmlformats.org/markup-compatibility/2006" xmlns:aink="http://schemas.microsoft.com/office/drawing/2016/ink" xmlns:am3d="http://schemas.microsoft.com/office/drawing/2017/model3d" xmlns:o="urn:schemas-microsoft-com:office:office" xmlns:oel="http://schemas.microsoft.com/office/2019/extlst" xmlns:r="http://schemas.openxmlformats.org/officeDocument/2006/relationships" xmlns:m="http://schemas.openxmlformats.org/officeDocument/2006/math" xmlns:v="urn:schemas-microsoft-com:vml" xmlns:wp14="http://schemas.microsoft.com/office/word/2010/wordprocessingDrawing" xmlns:wp="http://schemas.openxmlformats.org/drawingml/2006/wordprocessingDrawing" xmlns:w10="urn:schemas-microsoft-com:office:word" xmlns:w="http://schemas.openxmlformats.org/wordprocessingml/2006/main" xmlns:w14="http://schemas.microsoft.com/office/word/2010/wordml" xmlns:w15="http://schemas.microsoft.com/office/word/2012/wordml" xmlns:w16cex="http://schemas.microsoft.com/office/word/2018/wordml/cex" xmlns:w16cid="http://schemas.microsoft.com/office/word/2016/wordml/cid" xmlns:w16="http://schemas.microsoft.com/office/word/2018/wordml" xmlns:w16du="http://schemas.microsoft.com/office/word/2023/wordml/word16du" xmlns:w16sdtdh="http://schemas.microsoft.com/office/word/2020/wordml/sdtdatahash" xmlns:w16sdtfl="http://schemas.microsoft.com/office/word/2024/wordml/sdtformatlock" xmlns:w16se="http://schemas.microsoft.com/office/word/2015/wordml/symex" xmlns:wpg="http://schemas.microsoft.com/office/word/2010/wordprocessingGroup" xmlns:wpi="http://schemas.microsoft.com/office/word/2010/wordprocessingInk" xmlns:wne="http://schemas.microsoft.com/office/word/2006/wordml" xmlns:wps="http://schemas.microsoft.com/office/word/2010/wordprocessingShape" mc:Ignorable="w14 w15 w16se w16cid w16 w16cex w16sdtdh w16sdtfl w16du wp14">
+<w:hdr xmlns:wpc="http://schemas.microsoft.com/office/word/2010/wordprocessingCanvas" xmlns:cx="http://schemas.microsoft.com/office/drawing/2014/chartex" xmlns:cx1="http://schemas.microsoft.com/office/drawing/2015/9/8/chartex" xmlns:cx2="http://schemas.microsoft.com/office/drawing/2015/10/21/chartex" xmlns:cx3="http://schemas.microsoft.com/office/drawing/2016/5/9/chartex" xmlns:cx4="http://schemas.microsoft.com/office/drawing/2016/5/10/chartex" xmlns:cx5="http://schemas.microsoft.com/office/drawing/2016/5/11/chartex" xmlns:cx6="http://schemas.microsoft.com/office/drawing/2016/5/12/chartex" xmlns:cx7="http://schemas.microsoft.com/office/drawing/2016/5/13/chartex" xmlns:cx8="http://schemas.microsoft.com/office/drawing/2016/5/14/chartex" xmlns:mc="http://schemas.openxmlformats.org/markup-compatibility/2006" xmlns:aink="http://schemas.microsoft.com/office/drawing/2016/ink" xmlns:am3d="http://schemas.microsoft.com/office/drawing/2017/model3d" xmlns:o="urn:schemas-microsoft-com:office:office" xmlns:oel="http://schemas.microsoft.com/office/2019/extlst" xmlns:r="http://schemas.openxmlformats.org/officeDocument/2006/relationships" xmlns:m="http://schemas.openxmlformats.org/officeDocument/2006/math" xmlns:v="urn:schemas-microsoft-com:vml" xmlns:wp14="http://schemas.microsoft.com/office/word/2010/wordprocessingDrawing" xmlns:wp="http://schemas.openxmlformats.org/drawingml/2006/wordprocessingDrawing" xmlns:w10="urn:schemas-microsoft-com:office:word" xmlns:w="http://schemas.openxmlformats.org/wordprocessingml/2006/main" xmlns:w14="http://schemas.microsoft.com/office/word/2010/wordml" xmlns:w15="http://schemas.microsoft.com/office/word/2012/wordml" xmlns:w16cex="http://schemas.microsoft.com/office/word/2018/wordml/cex" xmlns:w16cid="http://schemas.microsoft.com/office/word/2016/wordml/cid" xmlns:w16="http://schemas.microsoft.com/office/word/2018/wordml" xmlns:w16du="http://schemas.microsoft.com/office/word/2023/wordml/word16du" xmlns:w16sdtdh="http://schemas.microsoft.com/office/word/2020/wordml/sdtdatahash" xmlns:w16se="http://schemas.microsoft.com/office/word/2015/wordml/symex" xmlns:wpg="http://schemas.microsoft.com/office/word/2010/wordprocessingGroup" xmlns:wpi="http://schemas.microsoft.com/office/word/2010/wordprocessingInk" xmlns:wne="http://schemas.microsoft.com/office/word/2006/wordml" xmlns:wps="http://schemas.microsoft.com/office/word/2010/wordprocessingShape" mc:Ignorable="w14 w15 w16se w16cid w16 w16cex w16sdtdh w16du wp14">
   <w:p>
     <w:pPr>
       <w:pStyle w:val="Header"/>
@@ -1178,7 +1161,7 @@
 </file>
 
 <file path=word/header2.xml><?xml version="1.0" encoding="utf-8"?>
-<w:hdr xmlns:wpc="http://schemas.microsoft.com/office/word/2010/wordprocessingCanvas" xmlns:cx="http://schemas.microsoft.com/office/drawing/2014/chartex" xmlns:cx1="http://schemas.microsoft.com/office/drawing/2015/9/8/chartex" xmlns:cx2="http://schemas.microsoft.com/office/drawing/2015/10/21/chartex" xmlns:cx3="http://schemas.microsoft.com/office/drawing/2016/5/9/chartex" xmlns:cx4="http://schemas.microsoft.com/office/drawing/2016/5/10/chartex" xmlns:cx5="http://schemas.microsoft.com/office/drawing/2016/5/11/chartex" xmlns:cx6="http://schemas.microsoft.com/office/drawing/2016/5/12/chartex" xmlns:cx7="http://schemas.microsoft.com/office/drawing/2016/5/13/chartex" xmlns:cx8="http://schemas.microsoft.com/office/drawing/2016/5/14/chartex" xmlns:mc="http://schemas.openxmlformats.org/markup-compatibility/2006" xmlns:aink="http://schemas.microsoft.com/office/drawing/2016/ink" xmlns:am3d="http://schemas.microsoft.com/office/drawing/2017/model3d" xmlns:o="urn:schemas-microsoft-com:office:office" xmlns:oel="http://schemas.microsoft.com/office/2019/extlst" xmlns:r="http://schemas.openxmlformats.org/officeDocument/2006/relationships" xmlns:m="http://schemas.openxmlformats.org/officeDocument/2006/math" xmlns:v="urn:schemas-microsoft-com:vml" xmlns:wp14="http://schemas.microsoft.com/office/word/2010/wordprocessingDrawing" xmlns:wp="http://schemas.openxmlformats.org/drawingml/2006/wordprocessingDrawing" xmlns:w10="urn:schemas-microsoft-com:office:word" xmlns:w="http://schemas.openxmlformats.org/wordprocessingml/2006/main" xmlns:w14="http://schemas.microsoft.com/office/word/2010/wordml" xmlns:w15="http://schemas.microsoft.com/office/word/2012/wordml" xmlns:w16cex="http://schemas.microsoft.com/office/word/2018/wordml/cex" xmlns:w16cid="http://schemas.microsoft.com/office/word/2016/wordml/cid" xmlns:w16="http://schemas.microsoft.com/office/word/2018/wordml" xmlns:w16du="http://schemas.microsoft.com/office/word/2023/wordml/word16du" xmlns:w16sdtdh="http://schemas.microsoft.com/office/word/2020/wordml/sdtdatahash" xmlns:w16sdtfl="http://schemas.microsoft.com/office/word/2024/wordml/sdtformatlock" xmlns:w16se="http://schemas.microsoft.com/office/word/2015/wordml/symex" xmlns:wpg="http://schemas.microsoft.com/office/word/2010/wordprocessingGroup" xmlns:wpi="http://schemas.microsoft.com/office/word/2010/wordprocessingInk" xmlns:wne="http://schemas.microsoft.com/office/word/2006/wordml" xmlns:wps="http://schemas.microsoft.com/office/word/2010/wordprocessingShape" mc:Ignorable="w14 w15 w16se w16cid w16 w16cex w16sdtdh w16sdtfl w16du wp14">
+<w:hdr xmlns:wpc="http://schemas.microsoft.com/office/word/2010/wordprocessingCanvas" xmlns:cx="http://schemas.microsoft.com/office/drawing/2014/chartex" xmlns:cx1="http://schemas.microsoft.com/office/drawing/2015/9/8/chartex" xmlns:cx2="http://schemas.microsoft.com/office/drawing/2015/10/21/chartex" xmlns:cx3="http://schemas.microsoft.com/office/drawing/2016/5/9/chartex" xmlns:cx4="http://schemas.microsoft.com/office/drawing/2016/5/10/chartex" xmlns:cx5="http://schemas.microsoft.com/office/drawing/2016/5/11/chartex" xmlns:cx6="http://schemas.microsoft.com/office/drawing/2016/5/12/chartex" xmlns:cx7="http://schemas.microsoft.com/office/drawing/2016/5/13/chartex" xmlns:cx8="http://schemas.microsoft.com/office/drawing/2016/5/14/chartex" xmlns:mc="http://schemas.openxmlformats.org/markup-compatibility/2006" xmlns:aink="http://schemas.microsoft.com/office/drawing/2016/ink" xmlns:am3d="http://schemas.microsoft.com/office/drawing/2017/model3d" xmlns:o="urn:schemas-microsoft-com:office:office" xmlns:oel="http://schemas.microsoft.com/office/2019/extlst" xmlns:r="http://schemas.openxmlformats.org/officeDocument/2006/relationships" xmlns:m="http://schemas.openxmlformats.org/officeDocument/2006/math" xmlns:v="urn:schemas-microsoft-com:vml" xmlns:wp14="http://schemas.microsoft.com/office/word/2010/wordprocessingDrawing" xmlns:wp="http://schemas.openxmlformats.org/drawingml/2006/wordprocessingDrawing" xmlns:w10="urn:schemas-microsoft-com:office:word" xmlns:w="http://schemas.openxmlformats.org/wordprocessingml/2006/main" xmlns:w14="http://schemas.microsoft.com/office/word/2010/wordml" xmlns:w15="http://schemas.microsoft.com/office/word/2012/wordml" xmlns:w16cex="http://schemas.microsoft.com/office/word/2018/wordml/cex" xmlns:w16cid="http://schemas.microsoft.com/office/word/2016/wordml/cid" xmlns:w16="http://schemas.microsoft.com/office/word/2018/wordml" xmlns:w16du="http://schemas.microsoft.com/office/word/2023/wordml/word16du" xmlns:w16sdtdh="http://schemas.microsoft.com/office/word/2020/wordml/sdtdatahash" xmlns:w16se="http://schemas.microsoft.com/office/word/2015/wordml/symex" xmlns:wpg="http://schemas.microsoft.com/office/word/2010/wordprocessingGroup" xmlns:wpi="http://schemas.microsoft.com/office/word/2010/wordprocessingInk" xmlns:wne="http://schemas.microsoft.com/office/word/2006/wordml" xmlns:wps="http://schemas.microsoft.com/office/word/2010/wordprocessingShape" mc:Ignorable="w14 w15 w16se w16cid w16 w16cex w16sdtdh w16du wp14">
   <w:p>
     <w:pPr>
       <w:pStyle w:val="Header"/>
@@ -1197,7 +1180,7 @@
 </file>
 
 <file path=word/numbering.xml><?xml version="1.0" encoding="utf-8"?>
-<w:numbering xmlns:wpc="http://schemas.microsoft.com/office/word/2010/wordprocessingCanvas" xmlns:cx="http://schemas.microsoft.com/office/drawing/2014/chartex" xmlns:cx1="http://schemas.microsoft.com/office/drawing/2015/9/8/chartex" xmlns:cx2="http://schemas.microsoft.com/office/drawing/2015/10/21/chartex" xmlns:cx3="http://schemas.microsoft.com/office/drawing/2016/5/9/chartex" xmlns:cx4="http://schemas.microsoft.com/office/drawing/2016/5/10/chartex" xmlns:cx5="http://schemas.microsoft.com/office/drawing/2016/5/11/chartex" xmlns:cx6="http://schemas.microsoft.com/office/drawing/2016/5/12/chartex" xmlns:cx7="http://schemas.microsoft.com/office/drawing/2016/5/13/chartex" xmlns:cx8="http://schemas.microsoft.com/office/drawing/2016/5/14/chartex" xmlns:mc="http://schemas.openxmlformats.org/markup-compatibility/2006" xmlns:aink="http://schemas.microsoft.com/office/drawing/2016/ink" xmlns:am3d="http://schemas.microsoft.com/office/drawing/2017/model3d" xmlns:o="urn:schemas-microsoft-com:office:office" xmlns:oel="http://schemas.microsoft.com/office/2019/extlst" xmlns:r="http://schemas.openxmlformats.org/officeDocument/2006/relationships" xmlns:m="http://schemas.openxmlformats.org/officeDocument/2006/math" xmlns:v="urn:schemas-microsoft-com:vml" xmlns:wp14="http://schemas.microsoft.com/office/word/2010/wordprocessingDrawing" xmlns:wp="http://schemas.openxmlformats.org/drawingml/2006/wordprocessingDrawing" xmlns:w10="urn:schemas-microsoft-com:office:word" xmlns:w="http://schemas.openxmlformats.org/wordprocessingml/2006/main" xmlns:w14="http://schemas.microsoft.com/office/word/2010/wordml" xmlns:w15="http://schemas.microsoft.com/office/word/2012/wordml" xmlns:w16cex="http://schemas.microsoft.com/office/word/2018/wordml/cex" xmlns:w16cid="http://schemas.microsoft.com/office/word/2016/wordml/cid" xmlns:w16="http://schemas.microsoft.com/office/word/2018/wordml" xmlns:w16du="http://schemas.microsoft.com/office/word/2023/wordml/word16du" xmlns:w16sdtdh="http://schemas.microsoft.com/office/word/2020/wordml/sdtdatahash" xmlns:w16sdtfl="http://schemas.microsoft.com/office/word/2024/wordml/sdtformatlock" xmlns:w16se="http://schemas.microsoft.com/office/word/2015/wordml/symex" xmlns:wpg="http://schemas.microsoft.com/office/word/2010/wordprocessingGroup" xmlns:wpi="http://schemas.microsoft.com/office/word/2010/wordprocessingInk" xmlns:wne="http://schemas.microsoft.com/office/word/2006/wordml" xmlns:wps="http://schemas.microsoft.com/office/word/2010/wordprocessingShape" mc:Ignorable="w14 w15 w16se w16cid w16 w16cex w16sdtdh w16sdtfl w16du wp14">
+<w:numbering xmlns:wpc="http://schemas.microsoft.com/office/word/2010/wordprocessingCanvas" xmlns:cx="http://schemas.microsoft.com/office/drawing/2014/chartex" xmlns:cx1="http://schemas.microsoft.com/office/drawing/2015/9/8/chartex" xmlns:cx2="http://schemas.microsoft.com/office/drawing/2015/10/21/chartex" xmlns:cx3="http://schemas.microsoft.com/office/drawing/2016/5/9/chartex" xmlns:cx4="http://schemas.microsoft.com/office/drawing/2016/5/10/chartex" xmlns:cx5="http://schemas.microsoft.com/office/drawing/2016/5/11/chartex" xmlns:cx6="http://schemas.microsoft.com/office/drawing/2016/5/12/chartex" xmlns:cx7="http://schemas.microsoft.com/office/drawing/2016/5/13/chartex" xmlns:cx8="http://schemas.microsoft.com/office/drawing/2016/5/14/chartex" xmlns:mc="http://schemas.openxmlformats.org/markup-compatibility/2006" xmlns:aink="http://schemas.microsoft.com/office/drawing/2016/ink" xmlns:am3d="http://schemas.microsoft.com/office/drawing/2017/model3d" xmlns:o="urn:schemas-microsoft-com:office:office" xmlns:oel="http://schemas.microsoft.com/office/2019/extlst" xmlns:r="http://schemas.openxmlformats.org/officeDocument/2006/relationships" xmlns:m="http://schemas.openxmlformats.org/officeDocument/2006/math" xmlns:v="urn:schemas-microsoft-com:vml" xmlns:wp14="http://schemas.microsoft.com/office/word/2010/wordprocessingDrawing" xmlns:wp="http://schemas.openxmlformats.org/drawingml/2006/wordprocessingDrawing" xmlns:w10="urn:schemas-microsoft-com:office:word" xmlns:w="http://schemas.openxmlformats.org/wordprocessingml/2006/main" xmlns:w14="http://schemas.microsoft.com/office/word/2010/wordml" xmlns:w15="http://schemas.microsoft.com/office/word/2012/wordml" xmlns:w16cex="http://schemas.microsoft.com/office/word/2018/wordml/cex" xmlns:w16cid="http://schemas.microsoft.com/office/word/2016/wordml/cid" xmlns:w16="http://schemas.microsoft.com/office/word/2018/wordml" xmlns:w16du="http://schemas.microsoft.com/office/word/2023/wordml/word16du" xmlns:w16sdtdh="http://schemas.microsoft.com/office/word/2020/wordml/sdtdatahash" xmlns:w16se="http://schemas.microsoft.com/office/word/2015/wordml/symex" xmlns:wpg="http://schemas.microsoft.com/office/word/2010/wordprocessingGroup" xmlns:wpi="http://schemas.microsoft.com/office/word/2010/wordprocessingInk" xmlns:wne="http://schemas.microsoft.com/office/word/2006/wordml" xmlns:wps="http://schemas.microsoft.com/office/word/2010/wordprocessingShape" mc:Ignorable="w14 w15 w16se w16cid w16 w16cex w16sdtdh w16du wp14">
   <w:abstractNum w:abstractNumId="0" w15:restartNumberingAfterBreak="0">
     <w:nsid w:val="110C215B"/>
     <w:multiLevelType w:val="hybridMultilevel"/>
@@ -1499,7 +1482,7 @@
 </file>
 
 <file path=word/styles.xml><?xml version="1.0" encoding="utf-8"?>
-<w:styles xmlns:mc="http://schemas.openxmlformats.org/markup-compatibility/2006" xmlns:r="http://schemas.openxmlformats.org/officeDocument/2006/relationships" xmlns:w="http://schemas.openxmlformats.org/wordprocessingml/2006/main" xmlns:w14="http://schemas.microsoft.com/office/word/2010/wordml" xmlns:w15="http://schemas.microsoft.com/office/word/2012/wordml" xmlns:w16cex="http://schemas.microsoft.com/office/word/2018/wordml/cex" xmlns:w16cid="http://schemas.microsoft.com/office/word/2016/wordml/cid" xmlns:w16="http://schemas.microsoft.com/office/word/2018/wordml" xmlns:w16du="http://schemas.microsoft.com/office/word/2023/wordml/word16du" xmlns:w16sdtdh="http://schemas.microsoft.com/office/word/2020/wordml/sdtdatahash" xmlns:w16sdtfl="http://schemas.microsoft.com/office/word/2024/wordml/sdtformatlock" xmlns:w16se="http://schemas.microsoft.com/office/word/2015/wordml/symex" mc:Ignorable="w14 w15 w16se w16cid w16 w16cex w16sdtdh w16sdtfl w16du">
+<w:styles xmlns:mc="http://schemas.openxmlformats.org/markup-compatibility/2006" xmlns:r="http://schemas.openxmlformats.org/officeDocument/2006/relationships" xmlns:w="http://schemas.openxmlformats.org/wordprocessingml/2006/main" xmlns:w14="http://schemas.microsoft.com/office/word/2010/wordml" xmlns:w15="http://schemas.microsoft.com/office/word/2012/wordml" xmlns:w16cex="http://schemas.microsoft.com/office/word/2018/wordml/cex" xmlns:w16cid="http://schemas.microsoft.com/office/word/2016/wordml/cid" xmlns:w16="http://schemas.microsoft.com/office/word/2018/wordml" xmlns:w16du="http://schemas.microsoft.com/office/word/2023/wordml/word16du" xmlns:w16sdtdh="http://schemas.microsoft.com/office/word/2020/wordml/sdtdatahash" xmlns:w16se="http://schemas.microsoft.com/office/word/2015/wordml/symex" mc:Ignorable="w14 w15 w16se w16cid w16 w16cex w16sdtdh w16du">
   <w:docDefaults>
     <w:rPrDefault>
       <w:rPr>
@@ -2359,64 +2342,6 @@
 </file>
 
 <file path=customXml/item2.xml><?xml version="1.0" encoding="utf-8"?>
-<?mso-contentType ?>
-<FormTemplates xmlns="http://schemas.microsoft.com/sharepoint/v3/contenttype/forms">
-  <Display>DocumentLibraryForm</Display>
-  <Edit>DocumentLibraryForm</Edit>
-  <New>DocumentLibraryForm</New>
-</FormTemplates>
-</file>
-
-<file path=customXml/item3.xml><?xml version="1.0" encoding="utf-8"?>
-<p:properties xmlns:p="http://schemas.microsoft.com/office/2006/metadata/properties" xmlns:xsi="http://www.w3.org/2001/XMLSchema-instance" xmlns:pc="http://schemas.microsoft.com/office/infopath/2007/PartnerControls">
-  <documentManagement>
-    <_ip_UnifiedCompliancePolicyUIAction xmlns="http://schemas.microsoft.com/sharepoint/v3" xsi:nil="true"/>
-    <Launch_x0020_Date xmlns="0feec74c-ecc7-44c3-9c64-3623cf89ed41" xsi:nil="true"/>
-    <Discipline xmlns="0feec74c-ecc7-44c3-9c64-3623cf89ed41" xsi:nil="true"/>
-    <Course_x0020_code xmlns="0feec74c-ecc7-44c3-9c64-3623cf89ed41" xsi:nil="true"/>
-    <lcf76f155ced4ddcb4097134ff3c332f xmlns="0feec74c-ecc7-44c3-9c64-3623cf89ed41">
-      <Terms xmlns="http://schemas.microsoft.com/office/infopath/2007/PartnerControls"/>
-    </lcf76f155ced4ddcb4097134ff3c332f>
-    <Performance_x0020_Steps_x0020_Completed xmlns="0feec74c-ecc7-44c3-9c64-3623cf89ed41">
-      <Value>N/A</Value>
-    </Performance_x0020_Steps_x0020_Completed>
-    <Specifications xmlns="0feec74c-ecc7-44c3-9c64-3623cf89ed41" xsi:nil="true"/>
-    <Clone xmlns="0feec74c-ecc7-44c3-9c64-3623cf89ed41" xsi:nil="true"/>
-    <AssessmentType xmlns="0feec74c-ecc7-44c3-9c64-3623cf89ed41" xsi:nil="true"/>
-    <Course_x0020_short_x0020_name xmlns="0feec74c-ecc7-44c3-9c64-3623cf89ed41" xsi:nil="true"/>
-    <_ip_UnifiedCompliancePolicyProperties xmlns="http://schemas.microsoft.com/sharepoint/v3" xsi:nil="true"/>
-    <AssessmentCode xmlns="0feec74c-ecc7-44c3-9c64-3623cf89ed41" xsi:nil="true"/>
-    <Course_x0020_number xmlns="0feec74c-ecc7-44c3-9c64-3623cf89ed41" xsi:nil="true"/>
-    <Course_x0020_title xmlns="0feec74c-ecc7-44c3-9c64-3623cf89ed41" xsi:nil="true"/>
-    <d5fh xmlns="0feec74c-ecc7-44c3-9c64-3623cf89ed41" xsi:nil="true"/>
-    <Step_x0020_Completed xmlns="0feec74c-ecc7-44c3-9c64-3623cf89ed41">
-      <Value>N/A</Value>
-    </Step_x0020_Completed>
-    <PDO xmlns="0feec74c-ecc7-44c3-9c64-3623cf89ed41">
-      <UserInfo>
-        <DisplayName/>
-        <AccountId xsi:nil="true"/>
-        <AccountType/>
-      </UserInfo>
-    </PDO>
-    <Publication_x0020_Date xmlns="0feec74c-ecc7-44c3-9c64-3623cf89ed41" xsi:nil="true"/>
-    <SME xmlns="0feec74c-ecc7-44c3-9c64-3623cf89ed41" xsi:nil="true"/>
-    <TaxCatchAll xmlns="1f707338-ea0f-4fe5-baee-59b996692b22" xsi:nil="true"/>
-    <Editor0 xmlns="0feec74c-ecc7-44c3-9c64-3623cf89ed41">
-      <UserInfo>
-        <DisplayName/>
-        <AccountId xsi:nil="true"/>
-        <AccountType/>
-      </UserInfo>
-    </Editor0>
-    <Doc_x0020_Type xmlns="0feec74c-ecc7-44c3-9c64-3623cf89ed41" xsi:nil="true"/>
-    <qrac xmlns="0feec74c-ecc7-44c3-9c64-3623cf89ed41" xsi:nil="true"/>
-    <_x0033_rdPartyCertVendor xmlns="0feec74c-ecc7-44c3-9c64-3623cf89ed41" xsi:nil="true"/>
-  </documentManagement>
-</p:properties>
-</file>
-
-<file path=customXml/item4.xml><?xml version="1.0" encoding="utf-8"?>
 <ct:contentTypeSchema xmlns:ct="http://schemas.microsoft.com/office/2006/metadata/contentType" xmlns:ma="http://schemas.microsoft.com/office/2006/metadata/properties/metaAttributes" ct:_="" ma:_="" ma:contentTypeName="Document" ma:contentTypeID="0x010100C39F2A75005F2D43B30369DAED2CCB1C" ma:contentTypeVersion="53" ma:contentTypeDescription="Create a new document." ma:contentTypeScope="" ma:versionID="931c84d67e18419342eb5e95d05b2da4">
   <xsd:schema xmlns:xsd="http://www.w3.org/2001/XMLSchema" xmlns:xs="http://www.w3.org/2001/XMLSchema" xmlns:p="http://schemas.microsoft.com/office/2006/metadata/properties" xmlns:ns1="http://schemas.microsoft.com/sharepoint/v3" xmlns:ns2="0feec74c-ecc7-44c3-9c64-3623cf89ed41" xmlns:ns3="1f707338-ea0f-4fe5-baee-59b996692b22" targetNamespace="http://schemas.microsoft.com/office/2006/metadata/properties" ma:root="true" ma:fieldsID="fd4ffe41e29d31df90f4ad778a78b798" ns1:_="" ns2:_="" ns3:_="">
     <xsd:import namespace="http://schemas.microsoft.com/sharepoint/v3"/>
@@ -2940,6 +2865,64 @@
 </ct:contentTypeSchema>
 </file>
 
+<file path=customXml/item3.xml><?xml version="1.0" encoding="utf-8"?>
+<p:properties xmlns:p="http://schemas.microsoft.com/office/2006/metadata/properties" xmlns:xsi="http://www.w3.org/2001/XMLSchema-instance" xmlns:pc="http://schemas.microsoft.com/office/infopath/2007/PartnerControls">
+  <documentManagement>
+    <_ip_UnifiedCompliancePolicyUIAction xmlns="http://schemas.microsoft.com/sharepoint/v3" xsi:nil="true"/>
+    <Launch_x0020_Date xmlns="0feec74c-ecc7-44c3-9c64-3623cf89ed41" xsi:nil="true"/>
+    <Discipline xmlns="0feec74c-ecc7-44c3-9c64-3623cf89ed41" xsi:nil="true"/>
+    <Course_x0020_code xmlns="0feec74c-ecc7-44c3-9c64-3623cf89ed41" xsi:nil="true"/>
+    <lcf76f155ced4ddcb4097134ff3c332f xmlns="0feec74c-ecc7-44c3-9c64-3623cf89ed41">
+      <Terms xmlns="http://schemas.microsoft.com/office/infopath/2007/PartnerControls"/>
+    </lcf76f155ced4ddcb4097134ff3c332f>
+    <Performance_x0020_Steps_x0020_Completed xmlns="0feec74c-ecc7-44c3-9c64-3623cf89ed41">
+      <Value>N/A</Value>
+    </Performance_x0020_Steps_x0020_Completed>
+    <Specifications xmlns="0feec74c-ecc7-44c3-9c64-3623cf89ed41" xsi:nil="true"/>
+    <Clone xmlns="0feec74c-ecc7-44c3-9c64-3623cf89ed41" xsi:nil="true"/>
+    <AssessmentType xmlns="0feec74c-ecc7-44c3-9c64-3623cf89ed41" xsi:nil="true"/>
+    <Course_x0020_short_x0020_name xmlns="0feec74c-ecc7-44c3-9c64-3623cf89ed41" xsi:nil="true"/>
+    <_ip_UnifiedCompliancePolicyProperties xmlns="http://schemas.microsoft.com/sharepoint/v3" xsi:nil="true"/>
+    <AssessmentCode xmlns="0feec74c-ecc7-44c3-9c64-3623cf89ed41" xsi:nil="true"/>
+    <Course_x0020_number xmlns="0feec74c-ecc7-44c3-9c64-3623cf89ed41" xsi:nil="true"/>
+    <Course_x0020_title xmlns="0feec74c-ecc7-44c3-9c64-3623cf89ed41" xsi:nil="true"/>
+    <d5fh xmlns="0feec74c-ecc7-44c3-9c64-3623cf89ed41" xsi:nil="true"/>
+    <Step_x0020_Completed xmlns="0feec74c-ecc7-44c3-9c64-3623cf89ed41">
+      <Value>N/A</Value>
+    </Step_x0020_Completed>
+    <PDO xmlns="0feec74c-ecc7-44c3-9c64-3623cf89ed41">
+      <UserInfo>
+        <DisplayName/>
+        <AccountId xsi:nil="true"/>
+        <AccountType/>
+      </UserInfo>
+    </PDO>
+    <Publication_x0020_Date xmlns="0feec74c-ecc7-44c3-9c64-3623cf89ed41" xsi:nil="true"/>
+    <SME xmlns="0feec74c-ecc7-44c3-9c64-3623cf89ed41" xsi:nil="true"/>
+    <TaxCatchAll xmlns="1f707338-ea0f-4fe5-baee-59b996692b22" xsi:nil="true"/>
+    <Editor0 xmlns="0feec74c-ecc7-44c3-9c64-3623cf89ed41">
+      <UserInfo>
+        <DisplayName/>
+        <AccountId xsi:nil="true"/>
+        <AccountType/>
+      </UserInfo>
+    </Editor0>
+    <Doc_x0020_Type xmlns="0feec74c-ecc7-44c3-9c64-3623cf89ed41" xsi:nil="true"/>
+    <qrac xmlns="0feec74c-ecc7-44c3-9c64-3623cf89ed41" xsi:nil="true"/>
+    <_x0033_rdPartyCertVendor xmlns="0feec74c-ecc7-44c3-9c64-3623cf89ed41" xsi:nil="true"/>
+  </documentManagement>
+</p:properties>
+</file>
+
+<file path=customXml/item4.xml><?xml version="1.0" encoding="utf-8"?>
+<?mso-contentType ?>
+<FormTemplates xmlns="http://schemas.microsoft.com/sharepoint/v3/contenttype/forms">
+  <Display>DocumentLibraryForm</Display>
+  <Edit>DocumentLibraryForm</Edit>
+  <New>DocumentLibraryForm</New>
+</FormTemplates>
+</file>
+
 <file path=customXml/itemProps1.xml><?xml version="1.0" encoding="utf-8"?>
 <ds:datastoreItem xmlns:ds="http://schemas.openxmlformats.org/officeDocument/2006/customXml" ds:itemID="{55AF091B-3C7A-41E3-B477-F2FDAA23CFDA}">
   <ds:schemaRefs>
@@ -2949,9 +2932,21 @@
 </file>
 
 <file path=customXml/itemProps2.xml><?xml version="1.0" encoding="utf-8"?>
-<ds:datastoreItem xmlns:ds="http://schemas.openxmlformats.org/officeDocument/2006/customXml" ds:itemID="{A43A3EE5-03ED-4975-8EC1-ED2920DBA2D0}">
+<ds:datastoreItem xmlns:ds="http://schemas.openxmlformats.org/officeDocument/2006/customXml" ds:itemID="{DC6AF45C-028D-4C0C-A1C6-B1C5B2AEFD66}">
   <ds:schemaRefs>
-    <ds:schemaRef ds:uri="http://schemas.microsoft.com/sharepoint/v3/contenttype/forms"/>
+    <ds:schemaRef ds:uri="http://schemas.microsoft.com/office/2006/metadata/contentType"/>
+    <ds:schemaRef ds:uri="http://schemas.microsoft.com/office/2006/metadata/properties/metaAttributes"/>
+    <ds:schemaRef ds:uri="http://www.w3.org/2001/XMLSchema"/>
+    <ds:schemaRef ds:uri="http://schemas.microsoft.com/office/2006/metadata/properties"/>
+    <ds:schemaRef ds:uri="http://schemas.microsoft.com/sharepoint/v3"/>
+    <ds:schemaRef ds:uri="0feec74c-ecc7-44c3-9c64-3623cf89ed41"/>
+    <ds:schemaRef ds:uri="1f707338-ea0f-4fe5-baee-59b996692b22"/>
+    <ds:schemaRef ds:uri="http://schemas.microsoft.com/office/2006/documentManagement/types"/>
+    <ds:schemaRef ds:uri="http://schemas.microsoft.com/office/infopath/2007/PartnerControls"/>
+    <ds:schemaRef ds:uri="http://schemas.openxmlformats.org/package/2006/metadata/core-properties"/>
+    <ds:schemaRef ds:uri="http://purl.org/dc/elements/1.1/"/>
+    <ds:schemaRef ds:uri="http://purl.org/dc/terms/"/>
+    <ds:schemaRef ds:uri="http://schemas.microsoft.com/internal/obd"/>
   </ds:schemaRefs>
 </ds:datastoreItem>
 </file>
@@ -2960,26 +2955,18 @@
 <ds:datastoreItem xmlns:ds="http://schemas.openxmlformats.org/officeDocument/2006/customXml" ds:itemID="{C77A8E66-2536-4363-A632-36F68C79FD02}">
   <ds:schemaRefs>
     <ds:schemaRef ds:uri="http://schemas.microsoft.com/office/2006/metadata/properties"/>
-    <ds:schemaRef ds:uri="http://www.w3.org/2000/xmlns/"/>
+    <ds:schemaRef ds:uri="http://schemas.microsoft.com/office/infopath/2007/PartnerControls"/>
     <ds:schemaRef ds:uri="http://schemas.microsoft.com/sharepoint/v3"/>
-    <ds:schemaRef ds:uri="http://www.w3.org/2001/XMLSchema-instance"/>
     <ds:schemaRef ds:uri="0feec74c-ecc7-44c3-9c64-3623cf89ed41"/>
-    <ds:schemaRef ds:uri="http://schemas.microsoft.com/office/infopath/2007/PartnerControls"/>
     <ds:schemaRef ds:uri="1f707338-ea0f-4fe5-baee-59b996692b22"/>
   </ds:schemaRefs>
 </ds:datastoreItem>
 </file>
 
 <file path=customXml/itemProps4.xml><?xml version="1.0" encoding="utf-8"?>
-<ds:datastoreItem xmlns:ds="http://schemas.openxmlformats.org/officeDocument/2006/customXml" ds:itemID="{DC6AF45C-028D-4C0C-A1C6-B1C5B2AEFD66}">
+<ds:datastoreItem xmlns:ds="http://schemas.openxmlformats.org/officeDocument/2006/customXml" ds:itemID="{A43A3EE5-03ED-4975-8EC1-ED2920DBA2D0}">
   <ds:schemaRefs>
-    <ds:schemaRef ds:uri="http://schemas.microsoft.com/office/2006/metadata/contentType"/>
-    <ds:schemaRef ds:uri="http://schemas.microsoft.com/office/2006/metadata/properties/metaAttributes"/>
-    <ds:schemaRef ds:uri="http://www.w3.org/2000/xmlns/"/>
-    <ds:schemaRef ds:uri="http://www.w3.org/2001/XMLSchema"/>
-    <ds:schemaRef ds:uri="http://schemas.microsoft.com/sharepoint/v3"/>
-    <ds:schemaRef ds:uri="0feec74c-ecc7-44c3-9c64-3623cf89ed41"/>
-    <ds:schemaRef ds:uri="1f707338-ea0f-4fe5-baee-59b996692b22"/>
+    <ds:schemaRef ds:uri="http://schemas.microsoft.com/sharepoint/v3/contenttype/forms"/>
   </ds:schemaRefs>
 </ds:datastoreItem>
 </file>

</xml_diff>